<commit_message>
Finish Day2 SQL plan in Leetcode
</commit_message>
<xml_diff>
--- a/Leetcode_SQL_study.docx
+++ b/Leetcode_SQL_study.docx
@@ -51,6 +51,9 @@
     <w:p/>
     <w:p>
       <w:r>
+        <w:rPr>
+          <w:noProof/>
+        </w:rPr>
         <w:drawing>
           <wp:inline distT="0" distB="0" distL="0" distR="0" wp14:anchorId="7CD49ED2" wp14:editId="3246A0FB">
             <wp:extent cx="3719366" cy="2941320"/>
@@ -67,7 +70,7 @@
                     <pic:cNvPicPr/>
                   </pic:nvPicPr>
                   <pic:blipFill>
-                    <a:blip r:embed="rId4"/>
+                    <a:blip r:embed="rId6"/>
                     <a:stretch>
                       <a:fillRect/>
                     </a:stretch>
@@ -275,6 +278,9 @@
     <w:p/>
     <w:p>
       <w:r>
+        <w:rPr>
+          <w:noProof/>
+        </w:rPr>
         <w:drawing>
           <wp:inline distT="0" distB="0" distL="0" distR="0" wp14:anchorId="3FC0FCEB" wp14:editId="584EA6A3">
             <wp:extent cx="3422702" cy="2827020"/>
@@ -291,7 +297,7 @@
                     <pic:cNvPicPr/>
                   </pic:nvPicPr>
                   <pic:blipFill>
-                    <a:blip r:embed="rId5"/>
+                    <a:blip r:embed="rId7"/>
                     <a:stretch>
                       <a:fillRect/>
                     </a:stretch>
@@ -493,6 +499,9 @@
     <w:p/>
     <w:p>
       <w:r>
+        <w:rPr>
+          <w:noProof/>
+        </w:rPr>
         <w:drawing>
           <wp:inline distT="0" distB="0" distL="0" distR="0" wp14:anchorId="2941CC4B" wp14:editId="135B979C">
             <wp:extent cx="4276583" cy="2552700"/>
@@ -509,7 +518,7 @@
                     <pic:cNvPicPr/>
                   </pic:nvPicPr>
                   <pic:blipFill>
-                    <a:blip r:embed="rId6"/>
+                    <a:blip r:embed="rId8"/>
                     <a:stretch>
                       <a:fillRect/>
                     </a:stretch>
@@ -767,6 +776,9 @@
     <w:p/>
     <w:p>
       <w:r>
+        <w:rPr>
+          <w:noProof/>
+        </w:rPr>
         <w:drawing>
           <wp:inline distT="0" distB="0" distL="0" distR="0" wp14:anchorId="7FA48E87" wp14:editId="08581BAA">
             <wp:extent cx="3707832" cy="2552700"/>
@@ -783,7 +795,7 @@
                     <pic:cNvPicPr/>
                   </pic:nvPicPr>
                   <pic:blipFill>
-                    <a:blip r:embed="rId7"/>
+                    <a:blip r:embed="rId9"/>
                     <a:stretch>
                       <a:fillRect/>
                     </a:stretch>
@@ -804,6 +816,9 @@
         </w:drawing>
       </w:r>
       <w:r>
+        <w:rPr>
+          <w:noProof/>
+        </w:rPr>
         <w:drawing>
           <wp:inline distT="0" distB="0" distL="0" distR="0" wp14:anchorId="4565868D" wp14:editId="62E7BC04">
             <wp:extent cx="1317530" cy="2758440"/>
@@ -820,7 +835,7 @@
                     <pic:cNvPicPr/>
                   </pic:nvPicPr>
                   <pic:blipFill>
-                    <a:blip r:embed="rId8"/>
+                    <a:blip r:embed="rId10"/>
                     <a:stretch>
                       <a:fillRect/>
                     </a:stretch>
@@ -1084,6 +1099,863 @@
       </w:r>
     </w:p>
     <w:p/>
+    <w:p/>
+    <w:p/>
+    <w:p/>
+    <w:p>
+      <w:pPr>
+        <w:rPr>
+          <w:rFonts w:ascii="Segoe UI" w:hAnsi="Segoe UI" w:cs="Segoe UI"/>
+          <w:b/>
+          <w:bCs/>
+          <w:color w:val="262626"/>
+          <w:sz w:val="28"/>
+          <w:szCs w:val="28"/>
+          <w:shd w:val="clear" w:color="auto" w:fill="FFFFFF"/>
+        </w:rPr>
+      </w:pPr>
+      <w:r>
+        <w:rPr>
+          <w:rFonts w:ascii="Segoe UI" w:hAnsi="Segoe UI" w:cs="Segoe UI"/>
+          <w:b/>
+          <w:bCs/>
+          <w:color w:val="262626"/>
+          <w:sz w:val="28"/>
+          <w:szCs w:val="28"/>
+          <w:shd w:val="clear" w:color="auto" w:fill="FFFFFF"/>
+        </w:rPr>
+        <w:lastRenderedPageBreak/>
+        <w:t xml:space="preserve">DAY </w:t>
+      </w:r>
+      <w:r>
+        <w:rPr>
+          <w:rFonts w:ascii="Segoe UI" w:hAnsi="Segoe UI" w:cs="Segoe UI"/>
+          <w:b/>
+          <w:bCs/>
+          <w:color w:val="262626"/>
+          <w:sz w:val="28"/>
+          <w:szCs w:val="28"/>
+          <w:shd w:val="clear" w:color="auto" w:fill="FFFFFF"/>
+        </w:rPr>
+        <w:t>2</w:t>
+      </w:r>
+    </w:p>
+    <w:p/>
+    <w:p>
+      <w:r>
+        <w:rPr>
+          <w:noProof/>
+        </w:rPr>
+        <w:drawing>
+          <wp:inline distT="0" distB="0" distL="0" distR="0" wp14:anchorId="4AC4C7AC" wp14:editId="2E6E59C1">
+            <wp:extent cx="3633323" cy="2050473"/>
+            <wp:effectExtent l="0" t="0" r="5715" b="6985"/>
+            <wp:docPr id="4" name="Picture 4" descr="Graphical user interface, text, application, email&#10;&#10;Description automatically generated"/>
+            <wp:cNvGraphicFramePr>
+              <a:graphicFrameLocks xmlns:a="http://schemas.openxmlformats.org/drawingml/2006/main" noChangeAspect="1"/>
+            </wp:cNvGraphicFramePr>
+            <a:graphic xmlns:a="http://schemas.openxmlformats.org/drawingml/2006/main">
+              <a:graphicData uri="http://schemas.openxmlformats.org/drawingml/2006/picture">
+                <pic:pic xmlns:pic="http://schemas.openxmlformats.org/drawingml/2006/picture">
+                  <pic:nvPicPr>
+                    <pic:cNvPr id="4" name="Picture 4" descr="Graphical user interface, text, application, email&#10;&#10;Description automatically generated"/>
+                    <pic:cNvPicPr/>
+                  </pic:nvPicPr>
+                  <pic:blipFill>
+                    <a:blip r:embed="rId11"/>
+                    <a:stretch>
+                      <a:fillRect/>
+                    </a:stretch>
+                  </pic:blipFill>
+                  <pic:spPr>
+                    <a:xfrm>
+                      <a:off x="0" y="0"/>
+                      <a:ext cx="3644179" cy="2056600"/>
+                    </a:xfrm>
+                    <a:prstGeom prst="rect">
+                      <a:avLst/>
+                    </a:prstGeom>
+                  </pic:spPr>
+                </pic:pic>
+              </a:graphicData>
+            </a:graphic>
+          </wp:inline>
+        </w:drawing>
+      </w:r>
+      <w:r>
+        <w:rPr>
+          <w:noProof/>
+        </w:rPr>
+        <w:drawing>
+          <wp:inline distT="0" distB="0" distL="0" distR="0" wp14:anchorId="0E94F2A9" wp14:editId="032DEDA7">
+            <wp:extent cx="2734733" cy="2163224"/>
+            <wp:effectExtent l="0" t="0" r="8890" b="8890"/>
+            <wp:docPr id="7" name="Picture 7" descr="Graphical user interface&#10;&#10;Description automatically generated"/>
+            <wp:cNvGraphicFramePr>
+              <a:graphicFrameLocks xmlns:a="http://schemas.openxmlformats.org/drawingml/2006/main" noChangeAspect="1"/>
+            </wp:cNvGraphicFramePr>
+            <a:graphic xmlns:a="http://schemas.openxmlformats.org/drawingml/2006/main">
+              <a:graphicData uri="http://schemas.openxmlformats.org/drawingml/2006/picture">
+                <pic:pic xmlns:pic="http://schemas.openxmlformats.org/drawingml/2006/picture">
+                  <pic:nvPicPr>
+                    <pic:cNvPr id="7" name="Picture 7" descr="Graphical user interface&#10;&#10;Description automatically generated"/>
+                    <pic:cNvPicPr/>
+                  </pic:nvPicPr>
+                  <pic:blipFill>
+                    <a:blip r:embed="rId12"/>
+                    <a:stretch>
+                      <a:fillRect/>
+                    </a:stretch>
+                  </pic:blipFill>
+                  <pic:spPr>
+                    <a:xfrm>
+                      <a:off x="0" y="0"/>
+                      <a:ext cx="2737264" cy="2165226"/>
+                    </a:xfrm>
+                    <a:prstGeom prst="rect">
+                      <a:avLst/>
+                    </a:prstGeom>
+                  </pic:spPr>
+                </pic:pic>
+              </a:graphicData>
+            </a:graphic>
+          </wp:inline>
+        </w:drawing>
+      </w:r>
+    </w:p>
+    <w:p/>
+    <w:p>
+      <w:pPr>
+        <w:shd w:val="clear" w:color="auto" w:fill="FFFFFF"/>
+        <w:spacing w:after="0" w:line="270" w:lineRule="atLeast"/>
+        <w:rPr>
+          <w:rFonts w:ascii="Consolas" w:eastAsia="Times New Roman" w:hAnsi="Consolas" w:cs="Times New Roman"/>
+          <w:color w:val="000000"/>
+          <w:sz w:val="20"/>
+          <w:szCs w:val="20"/>
+        </w:rPr>
+      </w:pPr>
+      <w:r>
+        <w:rPr>
+          <w:rFonts w:ascii="Consolas" w:eastAsia="Times New Roman" w:hAnsi="Consolas" w:cs="Times New Roman"/>
+          <w:color w:val="0000FF"/>
+          <w:sz w:val="20"/>
+          <w:szCs w:val="20"/>
+        </w:rPr>
+        <w:t>SELECT</w:t>
+      </w:r>
+      <w:r>
+        <w:rPr>
+          <w:rFonts w:ascii="Consolas" w:eastAsia="Times New Roman" w:hAnsi="Consolas" w:cs="Times New Roman"/>
+          <w:color w:val="000000"/>
+          <w:sz w:val="20"/>
+          <w:szCs w:val="20"/>
+        </w:rPr>
+        <w:t xml:space="preserve"> </w:t>
+      </w:r>
+      <w:proofErr w:type="spellStart"/>
+      <w:r>
+        <w:rPr>
+          <w:rFonts w:ascii="Consolas" w:eastAsia="Times New Roman" w:hAnsi="Consolas" w:cs="Times New Roman"/>
+          <w:color w:val="000000"/>
+          <w:sz w:val="20"/>
+          <w:szCs w:val="20"/>
+        </w:rPr>
+        <w:t>employee_id</w:t>
+      </w:r>
+      <w:proofErr w:type="spellEnd"/>
+      <w:r>
+        <w:rPr>
+          <w:rFonts w:ascii="Consolas" w:eastAsia="Times New Roman" w:hAnsi="Consolas" w:cs="Times New Roman"/>
+          <w:color w:val="000000"/>
+          <w:sz w:val="20"/>
+          <w:szCs w:val="20"/>
+        </w:rPr>
+        <w:t>, (</w:t>
+      </w:r>
+      <w:proofErr w:type="gramStart"/>
+      <w:r>
+        <w:rPr>
+          <w:rFonts w:ascii="Consolas" w:eastAsia="Times New Roman" w:hAnsi="Consolas" w:cs="Times New Roman"/>
+          <w:color w:val="000000"/>
+          <w:sz w:val="20"/>
+          <w:szCs w:val="20"/>
+        </w:rPr>
+        <w:t>if(</w:t>
+      </w:r>
+      <w:proofErr w:type="spellStart"/>
+      <w:proofErr w:type="gramEnd"/>
+      <w:r>
+        <w:rPr>
+          <w:rFonts w:ascii="Consolas" w:eastAsia="Times New Roman" w:hAnsi="Consolas" w:cs="Times New Roman"/>
+          <w:color w:val="000000"/>
+          <w:sz w:val="20"/>
+          <w:szCs w:val="20"/>
+        </w:rPr>
+        <w:t>employee_id</w:t>
+      </w:r>
+      <w:proofErr w:type="spellEnd"/>
+      <w:r>
+        <w:rPr>
+          <w:rFonts w:ascii="Consolas" w:eastAsia="Times New Roman" w:hAnsi="Consolas" w:cs="Times New Roman"/>
+          <w:color w:val="000000"/>
+          <w:sz w:val="20"/>
+          <w:szCs w:val="20"/>
+        </w:rPr>
+        <w:t xml:space="preserve"> % 2 != 0 AND name NOT LIKE ‘M%’, salary, 0))</w:t>
+      </w:r>
+      <w:r>
+        <w:rPr>
+          <w:rFonts w:ascii="Consolas" w:eastAsia="Times New Roman" w:hAnsi="Consolas" w:cs="Times New Roman"/>
+          <w:color w:val="000000"/>
+          <w:sz w:val="20"/>
+          <w:szCs w:val="20"/>
+        </w:rPr>
+        <w:t xml:space="preserve"> </w:t>
+      </w:r>
+      <w:r>
+        <w:rPr>
+          <w:rFonts w:ascii="Consolas" w:eastAsia="Times New Roman" w:hAnsi="Consolas" w:cs="Times New Roman"/>
+          <w:color w:val="0000FF"/>
+          <w:sz w:val="20"/>
+          <w:szCs w:val="20"/>
+        </w:rPr>
+        <w:t>AS</w:t>
+      </w:r>
+      <w:r>
+        <w:rPr>
+          <w:rFonts w:ascii="Consolas" w:eastAsia="Times New Roman" w:hAnsi="Consolas" w:cs="Times New Roman"/>
+          <w:color w:val="000000"/>
+          <w:sz w:val="20"/>
+          <w:szCs w:val="20"/>
+        </w:rPr>
+        <w:t xml:space="preserve"> </w:t>
+      </w:r>
+      <w:r>
+        <w:rPr>
+          <w:rFonts w:ascii="Consolas" w:eastAsia="Times New Roman" w:hAnsi="Consolas" w:cs="Times New Roman"/>
+          <w:color w:val="000000"/>
+          <w:sz w:val="20"/>
+          <w:szCs w:val="20"/>
+        </w:rPr>
+        <w:t>bonus</w:t>
+      </w:r>
+    </w:p>
+    <w:p>
+      <w:pPr>
+        <w:shd w:val="clear" w:color="auto" w:fill="FFFFFF"/>
+        <w:spacing w:after="0" w:line="270" w:lineRule="atLeast"/>
+        <w:rPr>
+          <w:rFonts w:ascii="Consolas" w:eastAsia="Times New Roman" w:hAnsi="Consolas" w:cs="Times New Roman"/>
+          <w:color w:val="000000"/>
+          <w:sz w:val="20"/>
+          <w:szCs w:val="20"/>
+        </w:rPr>
+      </w:pPr>
+      <w:r>
+        <w:rPr>
+          <w:rFonts w:ascii="Consolas" w:eastAsia="Times New Roman" w:hAnsi="Consolas" w:cs="Times New Roman"/>
+          <w:color w:val="0000FF"/>
+          <w:sz w:val="20"/>
+          <w:szCs w:val="20"/>
+        </w:rPr>
+        <w:t>FROM</w:t>
+      </w:r>
+      <w:r>
+        <w:rPr>
+          <w:rFonts w:ascii="Consolas" w:eastAsia="Times New Roman" w:hAnsi="Consolas" w:cs="Times New Roman"/>
+          <w:color w:val="000000"/>
+          <w:sz w:val="20"/>
+          <w:szCs w:val="20"/>
+        </w:rPr>
+        <w:t xml:space="preserve"> </w:t>
+      </w:r>
+      <w:r>
+        <w:rPr>
+          <w:rFonts w:ascii="Consolas" w:eastAsia="Times New Roman" w:hAnsi="Consolas" w:cs="Times New Roman"/>
+          <w:color w:val="000000"/>
+          <w:sz w:val="20"/>
+          <w:szCs w:val="20"/>
+        </w:rPr>
+        <w:t>Employees</w:t>
+      </w:r>
+    </w:p>
+    <w:p>
+      <w:pPr>
+        <w:shd w:val="clear" w:color="auto" w:fill="FFFFFF"/>
+        <w:spacing w:after="0" w:line="270" w:lineRule="atLeast"/>
+        <w:rPr>
+          <w:rFonts w:ascii="Consolas" w:eastAsia="Times New Roman" w:hAnsi="Consolas" w:cs="Times New Roman"/>
+          <w:color w:val="000000"/>
+          <w:sz w:val="20"/>
+          <w:szCs w:val="20"/>
+        </w:rPr>
+      </w:pPr>
+      <w:r>
+        <w:rPr>
+          <w:rFonts w:ascii="Consolas" w:eastAsia="Times New Roman" w:hAnsi="Consolas" w:cs="Times New Roman"/>
+          <w:color w:val="0000FF"/>
+          <w:sz w:val="20"/>
+          <w:szCs w:val="20"/>
+        </w:rPr>
+        <w:t>ORDER BY</w:t>
+      </w:r>
+      <w:r>
+        <w:rPr>
+          <w:rFonts w:ascii="Consolas" w:eastAsia="Times New Roman" w:hAnsi="Consolas" w:cs="Times New Roman"/>
+          <w:color w:val="000000"/>
+          <w:sz w:val="20"/>
+          <w:szCs w:val="20"/>
+        </w:rPr>
+        <w:t xml:space="preserve"> </w:t>
+      </w:r>
+      <w:proofErr w:type="spellStart"/>
+      <w:r>
+        <w:rPr>
+          <w:rFonts w:ascii="Consolas" w:eastAsia="Times New Roman" w:hAnsi="Consolas" w:cs="Times New Roman"/>
+          <w:color w:val="000000"/>
+          <w:sz w:val="20"/>
+          <w:szCs w:val="20"/>
+        </w:rPr>
+        <w:t>employee_</w:t>
+      </w:r>
+      <w:proofErr w:type="gramStart"/>
+      <w:r>
+        <w:rPr>
+          <w:rFonts w:ascii="Consolas" w:eastAsia="Times New Roman" w:hAnsi="Consolas" w:cs="Times New Roman"/>
+          <w:color w:val="000000"/>
+          <w:sz w:val="20"/>
+          <w:szCs w:val="20"/>
+        </w:rPr>
+        <w:t>id</w:t>
+      </w:r>
+      <w:proofErr w:type="spellEnd"/>
+      <w:r>
+        <w:rPr>
+          <w:rFonts w:ascii="Consolas" w:eastAsia="Times New Roman" w:hAnsi="Consolas" w:cs="Times New Roman"/>
+          <w:color w:val="000000"/>
+          <w:sz w:val="20"/>
+          <w:szCs w:val="20"/>
+        </w:rPr>
+        <w:t>;</w:t>
+      </w:r>
+      <w:proofErr w:type="gramEnd"/>
+    </w:p>
+    <w:p/>
+    <w:p>
+      <w:r>
+        <w:drawing>
+          <wp:inline distT="0" distB="0" distL="0" distR="0" wp14:anchorId="530EF1B8" wp14:editId="2AFD9E3E">
+            <wp:extent cx="2992737" cy="3248891"/>
+            <wp:effectExtent l="0" t="0" r="0" b="8890"/>
+            <wp:docPr id="9" name="Picture 9" descr="Graphical user interface, table&#10;&#10;Description automatically generated with medium confidence"/>
+            <wp:cNvGraphicFramePr>
+              <a:graphicFrameLocks xmlns:a="http://schemas.openxmlformats.org/drawingml/2006/main" noChangeAspect="1"/>
+            </wp:cNvGraphicFramePr>
+            <a:graphic xmlns:a="http://schemas.openxmlformats.org/drawingml/2006/main">
+              <a:graphicData uri="http://schemas.openxmlformats.org/drawingml/2006/picture">
+                <pic:pic xmlns:pic="http://schemas.openxmlformats.org/drawingml/2006/picture">
+                  <pic:nvPicPr>
+                    <pic:cNvPr id="9" name="Picture 9" descr="Graphical user interface, table&#10;&#10;Description automatically generated with medium confidence"/>
+                    <pic:cNvPicPr/>
+                  </pic:nvPicPr>
+                  <pic:blipFill>
+                    <a:blip r:embed="rId13"/>
+                    <a:stretch>
+                      <a:fillRect/>
+                    </a:stretch>
+                  </pic:blipFill>
+                  <pic:spPr>
+                    <a:xfrm>
+                      <a:off x="0" y="0"/>
+                      <a:ext cx="2995705" cy="3252113"/>
+                    </a:xfrm>
+                    <a:prstGeom prst="rect">
+                      <a:avLst/>
+                    </a:prstGeom>
+                  </pic:spPr>
+                </pic:pic>
+              </a:graphicData>
+            </a:graphic>
+          </wp:inline>
+        </w:drawing>
+      </w:r>
+    </w:p>
+    <w:p/>
+    <w:p>
+      <w:pPr>
+        <w:shd w:val="clear" w:color="auto" w:fill="FFFFFF"/>
+        <w:spacing w:after="0" w:line="270" w:lineRule="atLeast"/>
+        <w:rPr>
+          <w:rFonts w:ascii="Consolas" w:eastAsia="Times New Roman" w:hAnsi="Consolas" w:cs="Times New Roman"/>
+          <w:color w:val="000000"/>
+          <w:sz w:val="20"/>
+          <w:szCs w:val="20"/>
+        </w:rPr>
+      </w:pPr>
+      <w:r>
+        <w:rPr>
+          <w:rFonts w:ascii="Consolas" w:eastAsia="Times New Roman" w:hAnsi="Consolas" w:cs="Times New Roman"/>
+          <w:color w:val="0000FF"/>
+          <w:sz w:val="20"/>
+          <w:szCs w:val="20"/>
+        </w:rPr>
+        <w:t>UPDATE</w:t>
+      </w:r>
+      <w:r>
+        <w:rPr>
+          <w:rFonts w:ascii="Consolas" w:eastAsia="Times New Roman" w:hAnsi="Consolas" w:cs="Times New Roman"/>
+          <w:color w:val="000000"/>
+          <w:sz w:val="20"/>
+          <w:szCs w:val="20"/>
+        </w:rPr>
+        <w:t xml:space="preserve"> Salary</w:t>
+      </w:r>
+    </w:p>
+    <w:p>
+      <w:pPr>
+        <w:shd w:val="clear" w:color="auto" w:fill="FFFFFF"/>
+        <w:spacing w:after="0" w:line="270" w:lineRule="atLeast"/>
+        <w:rPr>
+          <w:rFonts w:ascii="Consolas" w:eastAsia="Times New Roman" w:hAnsi="Consolas" w:cs="Times New Roman"/>
+          <w:color w:val="000000"/>
+          <w:sz w:val="20"/>
+          <w:szCs w:val="20"/>
+        </w:rPr>
+      </w:pPr>
+      <w:r>
+        <w:rPr>
+          <w:rFonts w:ascii="Consolas" w:eastAsia="Times New Roman" w:hAnsi="Consolas" w:cs="Times New Roman"/>
+          <w:color w:val="0000FF"/>
+          <w:sz w:val="20"/>
+          <w:szCs w:val="20"/>
+        </w:rPr>
+        <w:t>SET</w:t>
+      </w:r>
+      <w:r>
+        <w:rPr>
+          <w:rFonts w:ascii="Consolas" w:eastAsia="Times New Roman" w:hAnsi="Consolas" w:cs="Times New Roman"/>
+          <w:color w:val="000000"/>
+          <w:sz w:val="20"/>
+          <w:szCs w:val="20"/>
+        </w:rPr>
+        <w:t xml:space="preserve"> sex = </w:t>
+      </w:r>
+      <w:r>
+        <w:rPr>
+          <w:rFonts w:ascii="Consolas" w:eastAsia="Times New Roman" w:hAnsi="Consolas" w:cs="Times New Roman"/>
+          <w:color w:val="795E26"/>
+          <w:sz w:val="20"/>
+          <w:szCs w:val="20"/>
+        </w:rPr>
+        <w:t>CASE</w:t>
+      </w:r>
+      <w:r>
+        <w:rPr>
+          <w:rFonts w:ascii="Consolas" w:eastAsia="Times New Roman" w:hAnsi="Consolas" w:cs="Times New Roman"/>
+          <w:color w:val="000000"/>
+          <w:sz w:val="20"/>
+          <w:szCs w:val="20"/>
+        </w:rPr>
+        <w:t xml:space="preserve"> sex</w:t>
+      </w:r>
+    </w:p>
+    <w:p>
+      <w:pPr>
+        <w:shd w:val="clear" w:color="auto" w:fill="FFFFFF"/>
+        <w:spacing w:after="0" w:line="270" w:lineRule="atLeast"/>
+        <w:rPr>
+          <w:rFonts w:ascii="Consolas" w:eastAsia="Times New Roman" w:hAnsi="Consolas" w:cs="Times New Roman"/>
+          <w:color w:val="000000"/>
+          <w:sz w:val="20"/>
+          <w:szCs w:val="20"/>
+        </w:rPr>
+      </w:pPr>
+      <w:r>
+        <w:rPr>
+          <w:rFonts w:ascii="Consolas" w:eastAsia="Times New Roman" w:hAnsi="Consolas" w:cs="Times New Roman"/>
+          <w:color w:val="000000"/>
+          <w:sz w:val="20"/>
+          <w:szCs w:val="20"/>
+        </w:rPr>
+        <w:t xml:space="preserve">            WHEN </w:t>
+      </w:r>
+      <w:r>
+        <w:rPr>
+          <w:rFonts w:ascii="Consolas" w:eastAsia="Times New Roman" w:hAnsi="Consolas" w:cs="Times New Roman"/>
+          <w:color w:val="A31515"/>
+          <w:sz w:val="20"/>
+          <w:szCs w:val="20"/>
+        </w:rPr>
+        <w:t>'m'</w:t>
+      </w:r>
+      <w:r>
+        <w:rPr>
+          <w:rFonts w:ascii="Consolas" w:eastAsia="Times New Roman" w:hAnsi="Consolas" w:cs="Times New Roman"/>
+          <w:color w:val="000000"/>
+          <w:sz w:val="20"/>
+          <w:szCs w:val="20"/>
+        </w:rPr>
+        <w:t xml:space="preserve"> </w:t>
+      </w:r>
+      <w:r>
+        <w:rPr>
+          <w:rFonts w:ascii="Consolas" w:eastAsia="Times New Roman" w:hAnsi="Consolas" w:cs="Times New Roman"/>
+          <w:color w:val="AF00DB"/>
+          <w:sz w:val="20"/>
+          <w:szCs w:val="20"/>
+        </w:rPr>
+        <w:t>THEN</w:t>
+      </w:r>
+      <w:r>
+        <w:rPr>
+          <w:rFonts w:ascii="Consolas" w:eastAsia="Times New Roman" w:hAnsi="Consolas" w:cs="Times New Roman"/>
+          <w:color w:val="000000"/>
+          <w:sz w:val="20"/>
+          <w:szCs w:val="20"/>
+        </w:rPr>
+        <w:t xml:space="preserve"> </w:t>
+      </w:r>
+      <w:r>
+        <w:rPr>
+          <w:rFonts w:ascii="Consolas" w:eastAsia="Times New Roman" w:hAnsi="Consolas" w:cs="Times New Roman"/>
+          <w:color w:val="A31515"/>
+          <w:sz w:val="20"/>
+          <w:szCs w:val="20"/>
+        </w:rPr>
+        <w:t>'f'</w:t>
+      </w:r>
+    </w:p>
+    <w:p>
+      <w:pPr>
+        <w:shd w:val="clear" w:color="auto" w:fill="FFFFFF"/>
+        <w:spacing w:after="0" w:line="270" w:lineRule="atLeast"/>
+        <w:rPr>
+          <w:rFonts w:ascii="Consolas" w:eastAsia="Times New Roman" w:hAnsi="Consolas" w:cs="Times New Roman"/>
+          <w:color w:val="000000"/>
+          <w:sz w:val="20"/>
+          <w:szCs w:val="20"/>
+        </w:rPr>
+      </w:pPr>
+      <w:r>
+        <w:rPr>
+          <w:rFonts w:ascii="Consolas" w:eastAsia="Times New Roman" w:hAnsi="Consolas" w:cs="Times New Roman"/>
+          <w:color w:val="000000"/>
+          <w:sz w:val="20"/>
+          <w:szCs w:val="20"/>
+        </w:rPr>
+        <w:t xml:space="preserve">            </w:t>
+      </w:r>
+      <w:r>
+        <w:rPr>
+          <w:rFonts w:ascii="Consolas" w:eastAsia="Times New Roman" w:hAnsi="Consolas" w:cs="Times New Roman"/>
+          <w:color w:val="AF00DB"/>
+          <w:sz w:val="20"/>
+          <w:szCs w:val="20"/>
+        </w:rPr>
+        <w:t>else</w:t>
+      </w:r>
+      <w:r>
+        <w:rPr>
+          <w:rFonts w:ascii="Consolas" w:eastAsia="Times New Roman" w:hAnsi="Consolas" w:cs="Times New Roman"/>
+          <w:color w:val="000000"/>
+          <w:sz w:val="20"/>
+          <w:szCs w:val="20"/>
+        </w:rPr>
+        <w:t xml:space="preserve"> </w:t>
+      </w:r>
+      <w:r>
+        <w:rPr>
+          <w:rFonts w:ascii="Consolas" w:eastAsia="Times New Roman" w:hAnsi="Consolas" w:cs="Times New Roman"/>
+          <w:color w:val="A31515"/>
+          <w:sz w:val="20"/>
+          <w:szCs w:val="20"/>
+        </w:rPr>
+        <w:t>'m'</w:t>
+      </w:r>
+    </w:p>
+    <w:p>
+      <w:pPr>
+        <w:shd w:val="clear" w:color="auto" w:fill="FFFFFF"/>
+        <w:spacing w:after="0" w:line="270" w:lineRule="atLeast"/>
+        <w:rPr>
+          <w:rFonts w:ascii="Consolas" w:eastAsia="Times New Roman" w:hAnsi="Consolas" w:cs="Times New Roman"/>
+          <w:color w:val="000000"/>
+          <w:sz w:val="20"/>
+          <w:szCs w:val="20"/>
+        </w:rPr>
+      </w:pPr>
+      <w:r>
+        <w:rPr>
+          <w:rFonts w:ascii="Consolas" w:eastAsia="Times New Roman" w:hAnsi="Consolas" w:cs="Times New Roman"/>
+          <w:color w:val="000000"/>
+          <w:sz w:val="20"/>
+          <w:szCs w:val="20"/>
+        </w:rPr>
+        <w:t xml:space="preserve">            </w:t>
+      </w:r>
+      <w:r>
+        <w:rPr>
+          <w:rFonts w:ascii="Consolas" w:eastAsia="Times New Roman" w:hAnsi="Consolas" w:cs="Times New Roman"/>
+          <w:color w:val="0000FF"/>
+          <w:sz w:val="20"/>
+          <w:szCs w:val="20"/>
+        </w:rPr>
+        <w:t>END</w:t>
+      </w:r>
+    </w:p>
+    <w:p/>
+    <w:p/>
+    <w:p>
+      <w:r>
+        <w:lastRenderedPageBreak/>
+        <w:drawing>
+          <wp:inline distT="0" distB="0" distL="0" distR="0" wp14:anchorId="02A9965E" wp14:editId="1AF533C7">
+            <wp:extent cx="4139903" cy="3484418"/>
+            <wp:effectExtent l="0" t="0" r="0" b="1905"/>
+            <wp:docPr id="10" name="Picture 10" descr="Graphical user interface, text, application, email&#10;&#10;Description automatically generated"/>
+            <wp:cNvGraphicFramePr>
+              <a:graphicFrameLocks xmlns:a="http://schemas.openxmlformats.org/drawingml/2006/main" noChangeAspect="1"/>
+            </wp:cNvGraphicFramePr>
+            <a:graphic xmlns:a="http://schemas.openxmlformats.org/drawingml/2006/main">
+              <a:graphicData uri="http://schemas.openxmlformats.org/drawingml/2006/picture">
+                <pic:pic xmlns:pic="http://schemas.openxmlformats.org/drawingml/2006/picture">
+                  <pic:nvPicPr>
+                    <pic:cNvPr id="10" name="Picture 10" descr="Graphical user interface, text, application, email&#10;&#10;Description automatically generated"/>
+                    <pic:cNvPicPr/>
+                  </pic:nvPicPr>
+                  <pic:blipFill>
+                    <a:blip r:embed="rId14"/>
+                    <a:stretch>
+                      <a:fillRect/>
+                    </a:stretch>
+                  </pic:blipFill>
+                  <pic:spPr>
+                    <a:xfrm>
+                      <a:off x="0" y="0"/>
+                      <a:ext cx="4143499" cy="3487445"/>
+                    </a:xfrm>
+                    <a:prstGeom prst="rect">
+                      <a:avLst/>
+                    </a:prstGeom>
+                  </pic:spPr>
+                </pic:pic>
+              </a:graphicData>
+            </a:graphic>
+          </wp:inline>
+        </w:drawing>
+      </w:r>
+    </w:p>
+    <w:p/>
+    <w:p>
+      <w:pPr>
+        <w:shd w:val="clear" w:color="auto" w:fill="FFFFFF"/>
+        <w:spacing w:after="0" w:line="270" w:lineRule="atLeast"/>
+        <w:rPr>
+          <w:rFonts w:ascii="Consolas" w:eastAsia="Times New Roman" w:hAnsi="Consolas" w:cs="Times New Roman"/>
+          <w:color w:val="000000"/>
+          <w:sz w:val="20"/>
+          <w:szCs w:val="20"/>
+        </w:rPr>
+      </w:pPr>
+      <w:r>
+        <w:rPr>
+          <w:rFonts w:ascii="Consolas" w:eastAsia="Times New Roman" w:hAnsi="Consolas" w:cs="Times New Roman"/>
+          <w:color w:val="0000FF"/>
+          <w:sz w:val="20"/>
+          <w:szCs w:val="20"/>
+        </w:rPr>
+        <w:t>DELETE</w:t>
+      </w:r>
+      <w:r>
+        <w:rPr>
+          <w:rFonts w:ascii="Consolas" w:eastAsia="Times New Roman" w:hAnsi="Consolas" w:cs="Times New Roman"/>
+          <w:color w:val="000000"/>
+          <w:sz w:val="20"/>
+          <w:szCs w:val="20"/>
+        </w:rPr>
+        <w:t xml:space="preserve"> p1 </w:t>
+      </w:r>
+      <w:r>
+        <w:rPr>
+          <w:rFonts w:ascii="Consolas" w:eastAsia="Times New Roman" w:hAnsi="Consolas" w:cs="Times New Roman"/>
+          <w:color w:val="0000FF"/>
+          <w:sz w:val="20"/>
+          <w:szCs w:val="20"/>
+        </w:rPr>
+        <w:t>FROM</w:t>
+      </w:r>
+      <w:r>
+        <w:rPr>
+          <w:rFonts w:ascii="Consolas" w:eastAsia="Times New Roman" w:hAnsi="Consolas" w:cs="Times New Roman"/>
+          <w:color w:val="000000"/>
+          <w:sz w:val="20"/>
+          <w:szCs w:val="20"/>
+        </w:rPr>
+        <w:t xml:space="preserve"> Person </w:t>
+      </w:r>
+      <w:proofErr w:type="gramStart"/>
+      <w:r>
+        <w:rPr>
+          <w:rFonts w:ascii="Consolas" w:eastAsia="Times New Roman" w:hAnsi="Consolas" w:cs="Times New Roman"/>
+          <w:color w:val="000000"/>
+          <w:sz w:val="20"/>
+          <w:szCs w:val="20"/>
+        </w:rPr>
+        <w:t>p1</w:t>
+      </w:r>
+      <w:proofErr w:type="gramEnd"/>
+    </w:p>
+    <w:p>
+      <w:pPr>
+        <w:shd w:val="clear" w:color="auto" w:fill="FFFFFF"/>
+        <w:spacing w:after="0" w:line="270" w:lineRule="atLeast"/>
+        <w:rPr>
+          <w:rFonts w:ascii="Consolas" w:eastAsia="Times New Roman" w:hAnsi="Consolas" w:cs="Times New Roman"/>
+          <w:color w:val="000000"/>
+          <w:sz w:val="20"/>
+          <w:szCs w:val="20"/>
+        </w:rPr>
+      </w:pPr>
+      <w:r>
+        <w:rPr>
+          <w:rFonts w:ascii="Consolas" w:eastAsia="Times New Roman" w:hAnsi="Consolas" w:cs="Times New Roman"/>
+          <w:color w:val="0000FF"/>
+          <w:sz w:val="20"/>
+          <w:szCs w:val="20"/>
+        </w:rPr>
+        <w:t>INNER JOIN</w:t>
+      </w:r>
+      <w:r>
+        <w:rPr>
+          <w:rFonts w:ascii="Consolas" w:eastAsia="Times New Roman" w:hAnsi="Consolas" w:cs="Times New Roman"/>
+          <w:color w:val="000000"/>
+          <w:sz w:val="20"/>
+          <w:szCs w:val="20"/>
+        </w:rPr>
+        <w:t xml:space="preserve"> Person p2 </w:t>
+      </w:r>
+    </w:p>
+    <w:p>
+      <w:pPr>
+        <w:shd w:val="clear" w:color="auto" w:fill="FFFFFF"/>
+        <w:spacing w:after="0" w:line="270" w:lineRule="atLeast"/>
+        <w:rPr>
+          <w:rFonts w:ascii="Consolas" w:eastAsia="Times New Roman" w:hAnsi="Consolas" w:cs="Times New Roman"/>
+          <w:color w:val="000000"/>
+          <w:sz w:val="20"/>
+          <w:szCs w:val="20"/>
+        </w:rPr>
+      </w:pPr>
+      <w:proofErr w:type="gramStart"/>
+      <w:r>
+        <w:rPr>
+          <w:rFonts w:ascii="Consolas" w:eastAsia="Times New Roman" w:hAnsi="Consolas" w:cs="Times New Roman"/>
+          <w:color w:val="0000FF"/>
+          <w:sz w:val="20"/>
+          <w:szCs w:val="20"/>
+        </w:rPr>
+        <w:t>WHERE</w:t>
+      </w:r>
+      <w:proofErr w:type="gramEnd"/>
+      <w:r>
+        <w:rPr>
+          <w:rFonts w:ascii="Consolas" w:eastAsia="Times New Roman" w:hAnsi="Consolas" w:cs="Times New Roman"/>
+          <w:color w:val="000000"/>
+          <w:sz w:val="20"/>
+          <w:szCs w:val="20"/>
+        </w:rPr>
+        <w:t xml:space="preserve"> </w:t>
+      </w:r>
+    </w:p>
+    <w:p>
+      <w:pPr>
+        <w:shd w:val="clear" w:color="auto" w:fill="FFFFFF"/>
+        <w:spacing w:after="0" w:line="270" w:lineRule="atLeast"/>
+        <w:rPr>
+          <w:rFonts w:ascii="Consolas" w:eastAsia="Times New Roman" w:hAnsi="Consolas" w:cs="Times New Roman"/>
+          <w:color w:val="000000"/>
+          <w:sz w:val="20"/>
+          <w:szCs w:val="20"/>
+        </w:rPr>
+      </w:pPr>
+      <w:r>
+        <w:rPr>
+          <w:rFonts w:ascii="Consolas" w:eastAsia="Times New Roman" w:hAnsi="Consolas" w:cs="Times New Roman"/>
+          <w:color w:val="000000"/>
+          <w:sz w:val="20"/>
+          <w:szCs w:val="20"/>
+        </w:rPr>
+        <w:t xml:space="preserve">    p1.id &gt; p2.id </w:t>
+      </w:r>
+      <w:r>
+        <w:rPr>
+          <w:rFonts w:ascii="Consolas" w:eastAsia="Times New Roman" w:hAnsi="Consolas" w:cs="Times New Roman"/>
+          <w:color w:val="0000FF"/>
+          <w:sz w:val="20"/>
+          <w:szCs w:val="20"/>
+        </w:rPr>
+        <w:t>AND</w:t>
+      </w:r>
+      <w:r>
+        <w:rPr>
+          <w:rFonts w:ascii="Consolas" w:eastAsia="Times New Roman" w:hAnsi="Consolas" w:cs="Times New Roman"/>
+          <w:color w:val="000000"/>
+          <w:sz w:val="20"/>
+          <w:szCs w:val="20"/>
+        </w:rPr>
+        <w:t xml:space="preserve"> </w:t>
+      </w:r>
+    </w:p>
+    <w:p>
+      <w:pPr>
+        <w:shd w:val="clear" w:color="auto" w:fill="FFFFFF"/>
+        <w:spacing w:after="0" w:line="270" w:lineRule="atLeast"/>
+        <w:rPr>
+          <w:rFonts w:ascii="Consolas" w:eastAsia="Times New Roman" w:hAnsi="Consolas" w:cs="Times New Roman"/>
+          <w:color w:val="000000"/>
+          <w:sz w:val="20"/>
+          <w:szCs w:val="20"/>
+        </w:rPr>
+      </w:pPr>
+      <w:r>
+        <w:rPr>
+          <w:rFonts w:ascii="Consolas" w:eastAsia="Times New Roman" w:hAnsi="Consolas" w:cs="Times New Roman"/>
+          <w:color w:val="000000"/>
+          <w:sz w:val="20"/>
+          <w:szCs w:val="20"/>
+        </w:rPr>
+        <w:t>    p</w:t>
+      </w:r>
+      <w:proofErr w:type="gramStart"/>
+      <w:r>
+        <w:rPr>
+          <w:rFonts w:ascii="Consolas" w:eastAsia="Times New Roman" w:hAnsi="Consolas" w:cs="Times New Roman"/>
+          <w:color w:val="000000"/>
+          <w:sz w:val="20"/>
+          <w:szCs w:val="20"/>
+        </w:rPr>
+        <w:t>1.email</w:t>
+      </w:r>
+      <w:proofErr w:type="gramEnd"/>
+      <w:r>
+        <w:rPr>
+          <w:rFonts w:ascii="Consolas" w:eastAsia="Times New Roman" w:hAnsi="Consolas" w:cs="Times New Roman"/>
+          <w:color w:val="000000"/>
+          <w:sz w:val="20"/>
+          <w:szCs w:val="20"/>
+        </w:rPr>
+        <w:t xml:space="preserve"> = p2.email;</w:t>
+      </w:r>
+    </w:p>
+    <w:p/>
+    <w:p>
+      <w:pPr>
+        <w:rPr>
+          <w:rFonts w:hint="eastAsia"/>
+        </w:rPr>
+      </w:pPr>
+    </w:p>
     <w:sectPr>
       <w:pgSz w:w="12240" w:h="15840"/>
       <w:pgMar w:top="720" w:right="720" w:bottom="720" w:left="720" w:header="720" w:footer="720" w:gutter="0"/>
@@ -1092,6 +1964,56 @@
     </w:sectPr>
   </w:body>
 </w:document>
+</file>
+
+<file path=word/endnotes.xml><?xml version="1.0" encoding="utf-8"?>
+<w:endnotes xmlns:wpc="http://schemas.microsoft.com/office/word/2010/wordprocessingCanvas" xmlns:cx="http://schemas.microsoft.com/office/drawing/2014/chartex" xmlns:cx1="http://schemas.microsoft.com/office/drawing/2015/9/8/chartex" xmlns:cx2="http://schemas.microsoft.com/office/drawing/2015/10/21/chartex" xmlns:cx3="http://schemas.microsoft.com/office/drawing/2016/5/9/chartex" xmlns:cx4="http://schemas.microsoft.com/office/drawing/2016/5/10/chartex" xmlns:cx5="http://schemas.microsoft.com/office/drawing/2016/5/11/chartex" xmlns:cx6="http://schemas.microsoft.com/office/drawing/2016/5/12/chartex" xmlns:cx7="http://schemas.microsoft.com/office/drawing/2016/5/13/chartex" xmlns:cx8="http://schemas.microsoft.com/office/drawing/2016/5/14/chartex" xmlns:mc="http://schemas.openxmlformats.org/markup-compatibility/2006" xmlns:aink="http://schemas.microsoft.com/office/drawing/2016/ink" xmlns:am3d="http://schemas.microsoft.com/office/drawing/2017/model3d" xmlns:o="urn:schemas-microsoft-com:office:office" xmlns:oel="http://schemas.microsoft.com/office/2019/extlst" xmlns:r="http://schemas.openxmlformats.org/officeDocument/2006/relationships" xmlns:m="http://schemas.openxmlformats.org/officeDocument/2006/math" xmlns:v="urn:schemas-microsoft-com:vml" xmlns:wp14="http://schemas.microsoft.com/office/word/2010/wordprocessingDrawing" xmlns:wp="http://schemas.openxmlformats.org/drawingml/2006/wordprocessingDrawing" xmlns:w10="urn:schemas-microsoft-com:office:word" xmlns:w="http://schemas.openxmlformats.org/wordprocessingml/2006/main" xmlns:w14="http://schemas.microsoft.com/office/word/2010/wordml" xmlns:w15="http://schemas.microsoft.com/office/word/2012/wordml" xmlns:w16cex="http://schemas.microsoft.com/office/word/2018/wordml/cex" xmlns:w16cid="http://schemas.microsoft.com/office/word/2016/wordml/cid" xmlns:w16="http://schemas.microsoft.com/office/word/2018/wordml" xmlns:w16sdtdh="http://schemas.microsoft.com/office/word/2020/wordml/sdtdatahash" xmlns:w16se="http://schemas.microsoft.com/office/word/2015/wordml/symex" xmlns:wpg="http://schemas.microsoft.com/office/word/2010/wordprocessingGroup" xmlns:wpi="http://schemas.microsoft.com/office/word/2010/wordprocessingInk" xmlns:wne="http://schemas.microsoft.com/office/word/2006/wordml" xmlns:wps="http://schemas.microsoft.com/office/word/2010/wordprocessingShape" mc:Ignorable="w14 w15 w16se w16cid w16 w16cex w16sdtdh wp14">
+  <w:endnote w:type="separator" w:id="-1">
+    <w:p>
+      <w:pPr>
+        <w:spacing w:after="0" w:line="240" w:lineRule="auto"/>
+      </w:pPr>
+      <w:r>
+        <w:separator/>
+      </w:r>
+    </w:p>
+  </w:endnote>
+  <w:endnote w:type="continuationSeparator" w:id="0">
+    <w:p>
+      <w:pPr>
+        <w:spacing w:after="0" w:line="240" w:lineRule="auto"/>
+      </w:pPr>
+      <w:r>
+        <w:continuationSeparator/>
+      </w:r>
+    </w:p>
+  </w:endnote>
+</w:endnotes>
+</file>
+
+<file path=word/footnotes.xml><?xml version="1.0" encoding="utf-8"?>
+<w:footnotes xmlns:wpc="http://schemas.microsoft.com/office/word/2010/wordprocessingCanvas" xmlns:cx="http://schemas.microsoft.com/office/drawing/2014/chartex" xmlns:cx1="http://schemas.microsoft.com/office/drawing/2015/9/8/chartex" xmlns:cx2="http://schemas.microsoft.com/office/drawing/2015/10/21/chartex" xmlns:cx3="http://schemas.microsoft.com/office/drawing/2016/5/9/chartex" xmlns:cx4="http://schemas.microsoft.com/office/drawing/2016/5/10/chartex" xmlns:cx5="http://schemas.microsoft.com/office/drawing/2016/5/11/chartex" xmlns:cx6="http://schemas.microsoft.com/office/drawing/2016/5/12/chartex" xmlns:cx7="http://schemas.microsoft.com/office/drawing/2016/5/13/chartex" xmlns:cx8="http://schemas.microsoft.com/office/drawing/2016/5/14/chartex" xmlns:mc="http://schemas.openxmlformats.org/markup-compatibility/2006" xmlns:aink="http://schemas.microsoft.com/office/drawing/2016/ink" xmlns:am3d="http://schemas.microsoft.com/office/drawing/2017/model3d" xmlns:o="urn:schemas-microsoft-com:office:office" xmlns:oel="http://schemas.microsoft.com/office/2019/extlst" xmlns:r="http://schemas.openxmlformats.org/officeDocument/2006/relationships" xmlns:m="http://schemas.openxmlformats.org/officeDocument/2006/math" xmlns:v="urn:schemas-microsoft-com:vml" xmlns:wp14="http://schemas.microsoft.com/office/word/2010/wordprocessingDrawing" xmlns:wp="http://schemas.openxmlformats.org/drawingml/2006/wordprocessingDrawing" xmlns:w10="urn:schemas-microsoft-com:office:word" xmlns:w="http://schemas.openxmlformats.org/wordprocessingml/2006/main" xmlns:w14="http://schemas.microsoft.com/office/word/2010/wordml" xmlns:w15="http://schemas.microsoft.com/office/word/2012/wordml" xmlns:w16cex="http://schemas.microsoft.com/office/word/2018/wordml/cex" xmlns:w16cid="http://schemas.microsoft.com/office/word/2016/wordml/cid" xmlns:w16="http://schemas.microsoft.com/office/word/2018/wordml" xmlns:w16sdtdh="http://schemas.microsoft.com/office/word/2020/wordml/sdtdatahash" xmlns:w16se="http://schemas.microsoft.com/office/word/2015/wordml/symex" xmlns:wpg="http://schemas.microsoft.com/office/word/2010/wordprocessingGroup" xmlns:wpi="http://schemas.microsoft.com/office/word/2010/wordprocessingInk" xmlns:wne="http://schemas.microsoft.com/office/word/2006/wordml" xmlns:wps="http://schemas.microsoft.com/office/word/2010/wordprocessingShape" mc:Ignorable="w14 w15 w16se w16cid w16 w16cex w16sdtdh wp14">
+  <w:footnote w:type="separator" w:id="-1">
+    <w:p>
+      <w:pPr>
+        <w:spacing w:after="0" w:line="240" w:lineRule="auto"/>
+      </w:pPr>
+      <w:r>
+        <w:separator/>
+      </w:r>
+    </w:p>
+  </w:footnote>
+  <w:footnote w:type="continuationSeparator" w:id="0">
+    <w:p>
+      <w:pPr>
+        <w:spacing w:after="0" w:line="240" w:lineRule="auto"/>
+      </w:pPr>
+      <w:r>
+        <w:continuationSeparator/>
+      </w:r>
+    </w:p>
+  </w:footnote>
+</w:footnotes>
 </file>
 
 <file path=word/styles.xml><?xml version="1.0" encoding="utf-8"?>
@@ -1520,6 +2442,50 @@
     <w:semiHidden/>
     <w:unhideWhenUsed/>
   </w:style>
+  <w:style w:type="paragraph" w:styleId="Header">
+    <w:name w:val="header"/>
+    <w:basedOn w:val="Normal"/>
+    <w:link w:val="HeaderChar"/>
+    <w:uiPriority w:val="99"/>
+    <w:unhideWhenUsed/>
+    <w:rsid w:val="005C1AB4"/>
+    <w:pPr>
+      <w:tabs>
+        <w:tab w:val="center" w:pos="4680"/>
+        <w:tab w:val="right" w:pos="9360"/>
+      </w:tabs>
+      <w:spacing w:after="0" w:line="240" w:lineRule="auto"/>
+    </w:pPr>
+  </w:style>
+  <w:style w:type="character" w:customStyle="1" w:styleId="HeaderChar">
+    <w:name w:val="Header Char"/>
+    <w:basedOn w:val="DefaultParagraphFont"/>
+    <w:link w:val="Header"/>
+    <w:uiPriority w:val="99"/>
+    <w:rsid w:val="005C1AB4"/>
+  </w:style>
+  <w:style w:type="paragraph" w:styleId="Footer">
+    <w:name w:val="footer"/>
+    <w:basedOn w:val="Normal"/>
+    <w:link w:val="FooterChar"/>
+    <w:uiPriority w:val="99"/>
+    <w:unhideWhenUsed/>
+    <w:rsid w:val="005C1AB4"/>
+    <w:pPr>
+      <w:tabs>
+        <w:tab w:val="center" w:pos="4680"/>
+        <w:tab w:val="right" w:pos="9360"/>
+      </w:tabs>
+      <w:spacing w:after="0" w:line="240" w:lineRule="auto"/>
+    </w:pPr>
+  </w:style>
+  <w:style w:type="character" w:customStyle="1" w:styleId="FooterChar">
+    <w:name w:val="Footer Char"/>
+    <w:basedOn w:val="DefaultParagraphFont"/>
+    <w:link w:val="Footer"/>
+    <w:uiPriority w:val="99"/>
+    <w:rsid w:val="005C1AB4"/>
+  </w:style>
 </w:styles>
 </file>
 

</xml_diff>

<commit_message>
Leetcode day4 in progress
</commit_message>
<xml_diff>
--- a/Leetcode_SQL_study.docx
+++ b/Leetcode_SQL_study.docx
@@ -137,8 +137,19 @@
           <w:sz w:val="20"/>
           <w:szCs w:val="20"/>
         </w:rPr>
-        <w:t>, population</w:t>
-      </w:r>
+        <w:t xml:space="preserve">, </w:t>
+      </w:r>
+      <w:proofErr w:type="gramStart"/>
+      <w:r>
+        <w:rPr>
+          <w:rFonts w:ascii="Consolas" w:eastAsia="Times New Roman" w:hAnsi="Consolas" w:cs="Times New Roman"/>
+          <w:color w:val="000000"/>
+          <w:sz w:val="20"/>
+          <w:szCs w:val="20"/>
+        </w:rPr>
+        <w:t>population</w:t>
+      </w:r>
+      <w:proofErr w:type="gramEnd"/>
     </w:p>
     <w:p>
       <w:pPr>
@@ -345,9 +356,20 @@
           <w:sz w:val="20"/>
           <w:szCs w:val="20"/>
         </w:rPr>
-        <w:t>product_id</w:t>
+        <w:t>product_</w:t>
+      </w:r>
+      <w:proofErr w:type="gramStart"/>
+      <w:r>
+        <w:rPr>
+          <w:rFonts w:ascii="Consolas" w:eastAsia="Times New Roman" w:hAnsi="Consolas" w:cs="Times New Roman"/>
+          <w:color w:val="000000"/>
+          <w:sz w:val="20"/>
+          <w:szCs w:val="20"/>
+        </w:rPr>
+        <w:t>id</w:t>
       </w:r>
       <w:proofErr w:type="spellEnd"/>
+      <w:proofErr w:type="gramEnd"/>
     </w:p>
     <w:p>
       <w:pPr>
@@ -545,7 +567,27 @@
           <w:sz w:val="20"/>
           <w:szCs w:val="20"/>
         </w:rPr>
-        <w:t xml:space="preserve"> name </w:t>
+        <w:t xml:space="preserve"> </w:t>
+      </w:r>
+      <w:proofErr w:type="gramStart"/>
+      <w:r>
+        <w:rPr>
+          <w:rFonts w:ascii="Consolas" w:eastAsia="Times New Roman" w:hAnsi="Consolas" w:cs="Times New Roman"/>
+          <w:color w:val="000000"/>
+          <w:sz w:val="20"/>
+          <w:szCs w:val="20"/>
+        </w:rPr>
+        <w:t>name</w:t>
+      </w:r>
+      <w:proofErr w:type="gramEnd"/>
+      <w:r>
+        <w:rPr>
+          <w:rFonts w:ascii="Consolas" w:eastAsia="Times New Roman" w:hAnsi="Consolas" w:cs="Times New Roman"/>
+          <w:color w:val="000000"/>
+          <w:sz w:val="20"/>
+          <w:szCs w:val="20"/>
+        </w:rPr>
+        <w:t xml:space="preserve"> </w:t>
       </w:r>
     </w:p>
     <w:p>
@@ -615,7 +657,17 @@
           <w:sz w:val="20"/>
           <w:szCs w:val="20"/>
         </w:rPr>
-        <w:t>referee_id</w:t>
+        <w:t>referee_</w:t>
+      </w:r>
+      <w:proofErr w:type="gramStart"/>
+      <w:r>
+        <w:rPr>
+          <w:rFonts w:ascii="Consolas" w:eastAsia="Times New Roman" w:hAnsi="Consolas" w:cs="Times New Roman"/>
+          <w:color w:val="000000"/>
+          <w:sz w:val="20"/>
+          <w:szCs w:val="20"/>
+        </w:rPr>
+        <w:t>id</w:t>
       </w:r>
       <w:proofErr w:type="spellEnd"/>
       <w:r>
@@ -625,7 +677,17 @@
           <w:sz w:val="20"/>
           <w:szCs w:val="20"/>
         </w:rPr>
-        <w:t xml:space="preserve"> != </w:t>
+        <w:t xml:space="preserve"> !</w:t>
+      </w:r>
+      <w:proofErr w:type="gramEnd"/>
+      <w:r>
+        <w:rPr>
+          <w:rFonts w:ascii="Consolas" w:eastAsia="Times New Roman" w:hAnsi="Consolas" w:cs="Times New Roman"/>
+          <w:color w:val="000000"/>
+          <w:sz w:val="20"/>
+          <w:szCs w:val="20"/>
+        </w:rPr>
+        <w:t xml:space="preserve">= </w:t>
       </w:r>
       <w:r>
         <w:rPr>
@@ -900,8 +962,19 @@
           <w:sz w:val="20"/>
           <w:szCs w:val="20"/>
         </w:rPr>
-        <w:t xml:space="preserve"> Orders o</w:t>
-      </w:r>
+        <w:t xml:space="preserve"> Orders </w:t>
+      </w:r>
+      <w:proofErr w:type="gramStart"/>
+      <w:r>
+        <w:rPr>
+          <w:rFonts w:ascii="Consolas" w:eastAsia="Times New Roman" w:hAnsi="Consolas" w:cs="Times New Roman"/>
+          <w:color w:val="000000"/>
+          <w:sz w:val="20"/>
+          <w:szCs w:val="20"/>
+        </w:rPr>
+        <w:t>o</w:t>
+      </w:r>
+      <w:proofErr w:type="gramEnd"/>
     </w:p>
     <w:p>
       <w:pPr>
@@ -933,6 +1006,7 @@
         <w:t xml:space="preserve"> c.id = </w:t>
       </w:r>
       <w:proofErr w:type="spellStart"/>
+      <w:proofErr w:type="gramStart"/>
       <w:r>
         <w:rPr>
           <w:rFonts w:ascii="Consolas" w:eastAsia="Times New Roman" w:hAnsi="Consolas" w:cs="Times New Roman"/>
@@ -943,6 +1017,7 @@
         <w:t>o.customerId</w:t>
       </w:r>
       <w:proofErr w:type="spellEnd"/>
+      <w:proofErr w:type="gramEnd"/>
     </w:p>
     <w:p>
       <w:pPr>
@@ -974,6 +1049,7 @@
         <w:t xml:space="preserve"> </w:t>
       </w:r>
       <w:proofErr w:type="spellStart"/>
+      <w:proofErr w:type="gramStart"/>
       <w:r>
         <w:rPr>
           <w:rFonts w:ascii="Consolas" w:eastAsia="Times New Roman" w:hAnsi="Consolas" w:cs="Times New Roman"/>
@@ -984,6 +1060,7 @@
         <w:t>o.customerId</w:t>
       </w:r>
       <w:proofErr w:type="spellEnd"/>
+      <w:proofErr w:type="gramEnd"/>
       <w:r>
         <w:rPr>
           <w:rFonts w:ascii="Consolas" w:eastAsia="Times New Roman" w:hAnsi="Consolas" w:cs="Times New Roman"/>
@@ -1329,7 +1406,17 @@
           <w:sz w:val="20"/>
           <w:szCs w:val="20"/>
         </w:rPr>
-        <w:t>employee_id</w:t>
+        <w:t>employee_</w:t>
+      </w:r>
+      <w:proofErr w:type="gramStart"/>
+      <w:r>
+        <w:rPr>
+          <w:rFonts w:ascii="Consolas" w:eastAsia="Times New Roman" w:hAnsi="Consolas" w:cs="Times New Roman"/>
+          <w:color w:val="000000"/>
+          <w:sz w:val="20"/>
+          <w:szCs w:val="20"/>
+        </w:rPr>
+        <w:t>id</w:t>
       </w:r>
       <w:proofErr w:type="spellEnd"/>
       <w:r>
@@ -1341,6 +1428,7 @@
         </w:rPr>
         <w:t>;</w:t>
       </w:r>
+      <w:proofErr w:type="gramEnd"/>
     </w:p>
     <w:p/>
     <w:p>
@@ -1699,8 +1787,19 @@
           <w:sz w:val="20"/>
           <w:szCs w:val="20"/>
         </w:rPr>
-        <w:t xml:space="preserve"> Person p1</w:t>
-      </w:r>
+        <w:t xml:space="preserve"> Person </w:t>
+      </w:r>
+      <w:proofErr w:type="gramStart"/>
+      <w:r>
+        <w:rPr>
+          <w:rFonts w:ascii="Consolas" w:eastAsia="Times New Roman" w:hAnsi="Consolas" w:cs="Times New Roman"/>
+          <w:color w:val="000000"/>
+          <w:sz w:val="20"/>
+          <w:szCs w:val="20"/>
+        </w:rPr>
+        <w:t>p1</w:t>
+      </w:r>
+      <w:proofErr w:type="gramEnd"/>
     </w:p>
     <w:p>
       <w:pPr>
@@ -1743,6 +1842,7 @@
           <w:szCs w:val="20"/>
         </w:rPr>
       </w:pPr>
+      <w:proofErr w:type="gramStart"/>
       <w:r>
         <w:rPr>
           <w:rFonts w:ascii="Consolas" w:eastAsia="Times New Roman" w:hAnsi="Consolas" w:cs="Times New Roman"/>
@@ -1752,6 +1852,7 @@
         </w:rPr>
         <w:t>WHERE</w:t>
       </w:r>
+      <w:proofErr w:type="gramEnd"/>
       <w:r>
         <w:rPr>
           <w:rFonts w:ascii="Consolas" w:eastAsia="Times New Roman" w:hAnsi="Consolas" w:cs="Times New Roman"/>
@@ -1819,7 +1920,27 @@
           <w:sz w:val="20"/>
           <w:szCs w:val="20"/>
         </w:rPr>
-        <w:t>    p1.email = p2.email;</w:t>
+        <w:t>    p</w:t>
+      </w:r>
+      <w:proofErr w:type="gramStart"/>
+      <w:r>
+        <w:rPr>
+          <w:rFonts w:ascii="Consolas" w:eastAsia="Times New Roman" w:hAnsi="Consolas" w:cs="Times New Roman"/>
+          <w:color w:val="000000"/>
+          <w:sz w:val="20"/>
+          <w:szCs w:val="20"/>
+        </w:rPr>
+        <w:t>1.email</w:t>
+      </w:r>
+      <w:proofErr w:type="gramEnd"/>
+      <w:r>
+        <w:rPr>
+          <w:rFonts w:ascii="Consolas" w:eastAsia="Times New Roman" w:hAnsi="Consolas" w:cs="Times New Roman"/>
+          <w:color w:val="000000"/>
+          <w:sz w:val="20"/>
+          <w:szCs w:val="20"/>
+        </w:rPr>
+        <w:t xml:space="preserve"> = p2.email;</w:t>
       </w:r>
     </w:p>
     <w:p/>
@@ -2034,6 +2155,7 @@
         </w:rPr>
         <w:t xml:space="preserve">, </w:t>
       </w:r>
+      <w:proofErr w:type="gramStart"/>
       <w:r>
         <w:rPr>
           <w:rFonts w:ascii="Consolas" w:eastAsia="Times New Roman" w:hAnsi="Consolas" w:cs="Times New Roman"/>
@@ -2052,6 +2174,7 @@
         </w:rPr>
         <w:t>(</w:t>
       </w:r>
+      <w:proofErr w:type="gramEnd"/>
       <w:r>
         <w:rPr>
           <w:rFonts w:ascii="Consolas" w:eastAsia="Times New Roman" w:hAnsi="Consolas" w:cs="Times New Roman"/>
@@ -2422,6 +2545,7 @@
         </w:rPr>
         <w:t xml:space="preserve">, </w:t>
       </w:r>
+      <w:proofErr w:type="gramStart"/>
       <w:r>
         <w:rPr>
           <w:rFonts w:ascii="Consolas" w:eastAsia="Times New Roman" w:hAnsi="Consolas" w:cs="Times New Roman"/>
@@ -2438,7 +2562,17 @@
           <w:sz w:val="20"/>
           <w:szCs w:val="20"/>
         </w:rPr>
-        <w:t xml:space="preserve">(DISTINCT product) </w:t>
+        <w:t>(</w:t>
+      </w:r>
+      <w:proofErr w:type="gramEnd"/>
+      <w:r>
+        <w:rPr>
+          <w:rFonts w:ascii="Consolas" w:eastAsia="Times New Roman" w:hAnsi="Consolas" w:cs="Times New Roman"/>
+          <w:color w:val="000000"/>
+          <w:sz w:val="20"/>
+          <w:szCs w:val="20"/>
+        </w:rPr>
+        <w:t xml:space="preserve">DISTINCT product) </w:t>
       </w:r>
       <w:r>
         <w:rPr>
@@ -2600,36 +2734,48 @@
           <w:sz w:val="20"/>
           <w:szCs w:val="20"/>
         </w:rPr>
-        <w:t>sell_date</w:t>
+        <w:t>sell_</w:t>
+      </w:r>
+      <w:proofErr w:type="gramStart"/>
+      <w:r>
+        <w:rPr>
+          <w:rFonts w:ascii="Consolas" w:eastAsia="Times New Roman" w:hAnsi="Consolas" w:cs="Times New Roman"/>
+          <w:color w:val="000000"/>
+          <w:sz w:val="20"/>
+          <w:szCs w:val="20"/>
+        </w:rPr>
+        <w:t>date</w:t>
       </w:r>
       <w:proofErr w:type="spellEnd"/>
-    </w:p>
-    <w:p>
-      <w:pPr>
-        <w:shd w:val="clear" w:color="auto" w:fill="FFFFFF"/>
-        <w:spacing w:after="0" w:line="270" w:lineRule="atLeast"/>
-        <w:rPr>
-          <w:rFonts w:ascii="Consolas" w:eastAsia="Times New Roman" w:hAnsi="Consolas" w:cs="Times New Roman"/>
-          <w:color w:val="000000"/>
-          <w:sz w:val="20"/>
-          <w:szCs w:val="20"/>
-        </w:rPr>
-      </w:pPr>
-    </w:p>
-    <w:p>
-      <w:pPr>
-        <w:shd w:val="clear" w:color="auto" w:fill="FFFFFF"/>
-        <w:spacing w:after="0" w:line="270" w:lineRule="atLeast"/>
-        <w:rPr>
-          <w:rFonts w:ascii="Consolas" w:eastAsia="Times New Roman" w:hAnsi="Consolas" w:cs="Times New Roman"/>
-          <w:color w:val="000000"/>
-          <w:sz w:val="20"/>
-          <w:szCs w:val="20"/>
-        </w:rPr>
-      </w:pPr>
-      <w:r>
-        <w:rPr>
-          <w:rFonts w:ascii="Consolas" w:eastAsia="Times New Roman" w:hAnsi="Consolas" w:cs="Times New Roman"/>
+      <w:proofErr w:type="gramEnd"/>
+    </w:p>
+    <w:p>
+      <w:pPr>
+        <w:shd w:val="clear" w:color="auto" w:fill="FFFFFF"/>
+        <w:spacing w:after="0" w:line="270" w:lineRule="atLeast"/>
+        <w:rPr>
+          <w:rFonts w:ascii="Consolas" w:eastAsia="Times New Roman" w:hAnsi="Consolas" w:cs="Times New Roman"/>
+          <w:color w:val="000000"/>
+          <w:sz w:val="20"/>
+          <w:szCs w:val="20"/>
+        </w:rPr>
+      </w:pPr>
+    </w:p>
+    <w:p>
+      <w:pPr>
+        <w:shd w:val="clear" w:color="auto" w:fill="FFFFFF"/>
+        <w:spacing w:after="0" w:line="270" w:lineRule="atLeast"/>
+        <w:rPr>
+          <w:rFonts w:ascii="Consolas" w:eastAsia="Times New Roman" w:hAnsi="Consolas" w:cs="Times New Roman"/>
+          <w:color w:val="000000"/>
+          <w:sz w:val="20"/>
+          <w:szCs w:val="20"/>
+        </w:rPr>
+      </w:pPr>
+      <w:r>
+        <w:rPr>
+          <w:rFonts w:ascii="Consolas" w:eastAsia="Times New Roman" w:hAnsi="Consolas" w:cs="Times New Roman"/>
+          <w:noProof/>
           <w:color w:val="000000"/>
           <w:sz w:val="20"/>
           <w:szCs w:val="20"/>
@@ -2750,8 +2896,19 @@
           <w:sz w:val="20"/>
           <w:szCs w:val="20"/>
         </w:rPr>
-        <w:t>, conditions</w:t>
-      </w:r>
+        <w:t xml:space="preserve">, </w:t>
+      </w:r>
+      <w:proofErr w:type="gramStart"/>
+      <w:r>
+        <w:rPr>
+          <w:rFonts w:ascii="Consolas" w:eastAsia="Times New Roman" w:hAnsi="Consolas" w:cs="Times New Roman"/>
+          <w:color w:val="000000"/>
+          <w:sz w:val="20"/>
+          <w:szCs w:val="20"/>
+        </w:rPr>
+        <w:t>conditions</w:t>
+      </w:r>
+      <w:proofErr w:type="gramEnd"/>
     </w:p>
     <w:p>
       <w:pPr>
@@ -2941,6 +3098,2186 @@
           <w:szCs w:val="20"/>
         </w:rPr>
       </w:pPr>
+    </w:p>
+    <w:p>
+      <w:pPr>
+        <w:shd w:val="clear" w:color="auto" w:fill="FFFFFF"/>
+        <w:spacing w:after="0" w:line="270" w:lineRule="atLeast"/>
+        <w:rPr>
+          <w:rFonts w:ascii="Consolas" w:eastAsia="Times New Roman" w:hAnsi="Consolas" w:cs="Times New Roman"/>
+          <w:color w:val="000000"/>
+          <w:sz w:val="20"/>
+          <w:szCs w:val="20"/>
+        </w:rPr>
+      </w:pPr>
+      <w:r>
+        <w:rPr>
+          <w:rFonts w:ascii="Consolas" w:eastAsia="Times New Roman" w:hAnsi="Consolas" w:cs="Times New Roman"/>
+          <w:noProof/>
+          <w:color w:val="000000"/>
+          <w:sz w:val="20"/>
+          <w:szCs w:val="20"/>
+        </w:rPr>
+        <w:lastRenderedPageBreak/>
+        <w:drawing>
+          <wp:inline distT="0" distB="0" distL="0" distR="0" wp14:anchorId="64968D35" wp14:editId="5F24BFB3">
+            <wp:extent cx="4437202" cy="4556760"/>
+            <wp:effectExtent l="0" t="0" r="1905" b="0"/>
+            <wp:docPr id="13" name="Picture 13" descr="Graphical user interface, text, application&#10;&#10;Description automatically generated"/>
+            <wp:cNvGraphicFramePr>
+              <a:graphicFrameLocks xmlns:a="http://schemas.openxmlformats.org/drawingml/2006/main" noChangeAspect="1"/>
+            </wp:cNvGraphicFramePr>
+            <a:graphic xmlns:a="http://schemas.openxmlformats.org/drawingml/2006/main">
+              <a:graphicData uri="http://schemas.openxmlformats.org/drawingml/2006/picture">
+                <pic:pic xmlns:pic="http://schemas.openxmlformats.org/drawingml/2006/picture">
+                  <pic:nvPicPr>
+                    <pic:cNvPr id="13" name="Picture 13" descr="Graphical user interface, text, application&#10;&#10;Description automatically generated"/>
+                    <pic:cNvPicPr/>
+                  </pic:nvPicPr>
+                  <pic:blipFill>
+                    <a:blip r:embed="rId18"/>
+                    <a:stretch>
+                      <a:fillRect/>
+                    </a:stretch>
+                  </pic:blipFill>
+                  <pic:spPr>
+                    <a:xfrm>
+                      <a:off x="0" y="0"/>
+                      <a:ext cx="4439156" cy="4558767"/>
+                    </a:xfrm>
+                    <a:prstGeom prst="rect">
+                      <a:avLst/>
+                    </a:prstGeom>
+                  </pic:spPr>
+                </pic:pic>
+              </a:graphicData>
+            </a:graphic>
+          </wp:inline>
+        </w:drawing>
+      </w:r>
+    </w:p>
+    <w:p>
+      <w:pPr>
+        <w:shd w:val="clear" w:color="auto" w:fill="FFFFFF"/>
+        <w:spacing w:after="0" w:line="270" w:lineRule="atLeast"/>
+        <w:rPr>
+          <w:rFonts w:ascii="Consolas" w:eastAsia="Times New Roman" w:hAnsi="Consolas" w:cs="Times New Roman"/>
+          <w:color w:val="000000"/>
+          <w:sz w:val="20"/>
+          <w:szCs w:val="20"/>
+        </w:rPr>
+      </w:pPr>
+    </w:p>
+    <w:p>
+      <w:pPr>
+        <w:shd w:val="clear" w:color="auto" w:fill="FFFFFF"/>
+        <w:spacing w:after="0" w:line="270" w:lineRule="atLeast"/>
+        <w:rPr>
+          <w:rFonts w:ascii="Consolas" w:eastAsia="Times New Roman" w:hAnsi="Consolas" w:cs="Times New Roman"/>
+          <w:color w:val="000000"/>
+          <w:sz w:val="20"/>
+          <w:szCs w:val="20"/>
+        </w:rPr>
+      </w:pPr>
+      <w:r>
+        <w:rPr>
+          <w:rFonts w:ascii="Consolas" w:eastAsia="Times New Roman" w:hAnsi="Consolas" w:cs="Times New Roman"/>
+          <w:color w:val="0000FF"/>
+          <w:sz w:val="20"/>
+          <w:szCs w:val="20"/>
+        </w:rPr>
+        <w:t>SELECT</w:t>
+      </w:r>
+      <w:r>
+        <w:rPr>
+          <w:rFonts w:ascii="Consolas" w:eastAsia="Times New Roman" w:hAnsi="Consolas" w:cs="Times New Roman"/>
+          <w:color w:val="000000"/>
+          <w:sz w:val="20"/>
+          <w:szCs w:val="20"/>
+        </w:rPr>
+        <w:t xml:space="preserve"> </w:t>
+      </w:r>
+      <w:proofErr w:type="spellStart"/>
+      <w:proofErr w:type="gramStart"/>
+      <w:r>
+        <w:rPr>
+          <w:rFonts w:ascii="Consolas" w:eastAsia="Times New Roman" w:hAnsi="Consolas" w:cs="Times New Roman"/>
+          <w:color w:val="000000"/>
+          <w:sz w:val="20"/>
+          <w:szCs w:val="20"/>
+        </w:rPr>
+        <w:t>s.employee</w:t>
+      </w:r>
+      <w:proofErr w:type="gramEnd"/>
+      <w:r>
+        <w:rPr>
+          <w:rFonts w:ascii="Consolas" w:eastAsia="Times New Roman" w:hAnsi="Consolas" w:cs="Times New Roman"/>
+          <w:color w:val="000000"/>
+          <w:sz w:val="20"/>
+          <w:szCs w:val="20"/>
+        </w:rPr>
+        <w:t>_id</w:t>
+      </w:r>
+      <w:proofErr w:type="spellEnd"/>
+    </w:p>
+    <w:p>
+      <w:pPr>
+        <w:shd w:val="clear" w:color="auto" w:fill="FFFFFF"/>
+        <w:spacing w:after="0" w:line="270" w:lineRule="atLeast"/>
+        <w:rPr>
+          <w:rFonts w:ascii="Consolas" w:eastAsia="Times New Roman" w:hAnsi="Consolas" w:cs="Times New Roman"/>
+          <w:color w:val="000000"/>
+          <w:sz w:val="20"/>
+          <w:szCs w:val="20"/>
+        </w:rPr>
+      </w:pPr>
+      <w:r>
+        <w:rPr>
+          <w:rFonts w:ascii="Consolas" w:eastAsia="Times New Roman" w:hAnsi="Consolas" w:cs="Times New Roman"/>
+          <w:color w:val="0000FF"/>
+          <w:sz w:val="20"/>
+          <w:szCs w:val="20"/>
+        </w:rPr>
+        <w:t>FROM</w:t>
+      </w:r>
+      <w:r>
+        <w:rPr>
+          <w:rFonts w:ascii="Consolas" w:eastAsia="Times New Roman" w:hAnsi="Consolas" w:cs="Times New Roman"/>
+          <w:color w:val="000000"/>
+          <w:sz w:val="20"/>
+          <w:szCs w:val="20"/>
+        </w:rPr>
+        <w:t xml:space="preserve"> Employees e</w:t>
+      </w:r>
+    </w:p>
+    <w:p>
+      <w:pPr>
+        <w:shd w:val="clear" w:color="auto" w:fill="FFFFFF"/>
+        <w:spacing w:after="0" w:line="270" w:lineRule="atLeast"/>
+        <w:rPr>
+          <w:rFonts w:ascii="Consolas" w:eastAsia="Times New Roman" w:hAnsi="Consolas" w:cs="Times New Roman"/>
+          <w:color w:val="000000"/>
+          <w:sz w:val="20"/>
+          <w:szCs w:val="20"/>
+        </w:rPr>
+      </w:pPr>
+      <w:r>
+        <w:rPr>
+          <w:rFonts w:ascii="Consolas" w:eastAsia="Times New Roman" w:hAnsi="Consolas" w:cs="Times New Roman"/>
+          <w:color w:val="0000FF"/>
+          <w:sz w:val="20"/>
+          <w:szCs w:val="20"/>
+        </w:rPr>
+        <w:t>RIGHT JOIN</w:t>
+      </w:r>
+      <w:r>
+        <w:rPr>
+          <w:rFonts w:ascii="Consolas" w:eastAsia="Times New Roman" w:hAnsi="Consolas" w:cs="Times New Roman"/>
+          <w:color w:val="000000"/>
+          <w:sz w:val="20"/>
+          <w:szCs w:val="20"/>
+        </w:rPr>
+        <w:t xml:space="preserve"> Salaries s</w:t>
+      </w:r>
+    </w:p>
+    <w:p>
+      <w:pPr>
+        <w:shd w:val="clear" w:color="auto" w:fill="FFFFFF"/>
+        <w:spacing w:after="0" w:line="270" w:lineRule="atLeast"/>
+        <w:rPr>
+          <w:rFonts w:ascii="Consolas" w:eastAsia="Times New Roman" w:hAnsi="Consolas" w:cs="Times New Roman"/>
+          <w:color w:val="000000"/>
+          <w:sz w:val="20"/>
+          <w:szCs w:val="20"/>
+        </w:rPr>
+      </w:pPr>
+      <w:r>
+        <w:rPr>
+          <w:rFonts w:ascii="Consolas" w:eastAsia="Times New Roman" w:hAnsi="Consolas" w:cs="Times New Roman"/>
+          <w:color w:val="0000FF"/>
+          <w:sz w:val="20"/>
+          <w:szCs w:val="20"/>
+        </w:rPr>
+        <w:t>ON</w:t>
+      </w:r>
+      <w:r>
+        <w:rPr>
+          <w:rFonts w:ascii="Consolas" w:eastAsia="Times New Roman" w:hAnsi="Consolas" w:cs="Times New Roman"/>
+          <w:color w:val="000000"/>
+          <w:sz w:val="20"/>
+          <w:szCs w:val="20"/>
+        </w:rPr>
+        <w:t xml:space="preserve"> </w:t>
+      </w:r>
+      <w:proofErr w:type="spellStart"/>
+      <w:proofErr w:type="gramStart"/>
+      <w:r>
+        <w:rPr>
+          <w:rFonts w:ascii="Consolas" w:eastAsia="Times New Roman" w:hAnsi="Consolas" w:cs="Times New Roman"/>
+          <w:color w:val="000000"/>
+          <w:sz w:val="20"/>
+          <w:szCs w:val="20"/>
+        </w:rPr>
+        <w:t>e.employee</w:t>
+      </w:r>
+      <w:proofErr w:type="gramEnd"/>
+      <w:r>
+        <w:rPr>
+          <w:rFonts w:ascii="Consolas" w:eastAsia="Times New Roman" w:hAnsi="Consolas" w:cs="Times New Roman"/>
+          <w:color w:val="000000"/>
+          <w:sz w:val="20"/>
+          <w:szCs w:val="20"/>
+        </w:rPr>
+        <w:t>_id</w:t>
+      </w:r>
+      <w:proofErr w:type="spellEnd"/>
+      <w:r>
+        <w:rPr>
+          <w:rFonts w:ascii="Consolas" w:eastAsia="Times New Roman" w:hAnsi="Consolas" w:cs="Times New Roman"/>
+          <w:color w:val="000000"/>
+          <w:sz w:val="20"/>
+          <w:szCs w:val="20"/>
+        </w:rPr>
+        <w:t xml:space="preserve"> = </w:t>
+      </w:r>
+      <w:proofErr w:type="spellStart"/>
+      <w:r>
+        <w:rPr>
+          <w:rFonts w:ascii="Consolas" w:eastAsia="Times New Roman" w:hAnsi="Consolas" w:cs="Times New Roman"/>
+          <w:color w:val="000000"/>
+          <w:sz w:val="20"/>
+          <w:szCs w:val="20"/>
+        </w:rPr>
+        <w:t>s.employee_id</w:t>
+      </w:r>
+      <w:proofErr w:type="spellEnd"/>
+    </w:p>
+    <w:p>
+      <w:pPr>
+        <w:shd w:val="clear" w:color="auto" w:fill="FFFFFF"/>
+        <w:spacing w:after="0" w:line="270" w:lineRule="atLeast"/>
+        <w:rPr>
+          <w:rFonts w:ascii="Consolas" w:eastAsia="Times New Roman" w:hAnsi="Consolas" w:cs="Times New Roman"/>
+          <w:color w:val="000000"/>
+          <w:sz w:val="20"/>
+          <w:szCs w:val="20"/>
+        </w:rPr>
+      </w:pPr>
+      <w:r>
+        <w:rPr>
+          <w:rFonts w:ascii="Consolas" w:eastAsia="Times New Roman" w:hAnsi="Consolas" w:cs="Times New Roman"/>
+          <w:color w:val="0000FF"/>
+          <w:sz w:val="20"/>
+          <w:szCs w:val="20"/>
+        </w:rPr>
+        <w:t>WHERE</w:t>
+      </w:r>
+      <w:r>
+        <w:rPr>
+          <w:rFonts w:ascii="Consolas" w:eastAsia="Times New Roman" w:hAnsi="Consolas" w:cs="Times New Roman"/>
+          <w:color w:val="000000"/>
+          <w:sz w:val="20"/>
+          <w:szCs w:val="20"/>
+        </w:rPr>
+        <w:t xml:space="preserve"> </w:t>
+      </w:r>
+      <w:proofErr w:type="spellStart"/>
+      <w:proofErr w:type="gramStart"/>
+      <w:r>
+        <w:rPr>
+          <w:rFonts w:ascii="Consolas" w:eastAsia="Times New Roman" w:hAnsi="Consolas" w:cs="Times New Roman"/>
+          <w:color w:val="000000"/>
+          <w:sz w:val="20"/>
+          <w:szCs w:val="20"/>
+        </w:rPr>
+        <w:t>e.employee</w:t>
+      </w:r>
+      <w:proofErr w:type="gramEnd"/>
+      <w:r>
+        <w:rPr>
+          <w:rFonts w:ascii="Consolas" w:eastAsia="Times New Roman" w:hAnsi="Consolas" w:cs="Times New Roman"/>
+          <w:color w:val="000000"/>
+          <w:sz w:val="20"/>
+          <w:szCs w:val="20"/>
+        </w:rPr>
+        <w:t>_id</w:t>
+      </w:r>
+      <w:proofErr w:type="spellEnd"/>
+      <w:r>
+        <w:rPr>
+          <w:rFonts w:ascii="Consolas" w:eastAsia="Times New Roman" w:hAnsi="Consolas" w:cs="Times New Roman"/>
+          <w:color w:val="000000"/>
+          <w:sz w:val="20"/>
+          <w:szCs w:val="20"/>
+        </w:rPr>
+        <w:t xml:space="preserve"> </w:t>
+      </w:r>
+      <w:r>
+        <w:rPr>
+          <w:rFonts w:ascii="Consolas" w:eastAsia="Times New Roman" w:hAnsi="Consolas" w:cs="Times New Roman"/>
+          <w:color w:val="795E26"/>
+          <w:sz w:val="20"/>
+          <w:szCs w:val="20"/>
+        </w:rPr>
+        <w:t>IS</w:t>
+      </w:r>
+      <w:r>
+        <w:rPr>
+          <w:rFonts w:ascii="Consolas" w:eastAsia="Times New Roman" w:hAnsi="Consolas" w:cs="Times New Roman"/>
+          <w:color w:val="000000"/>
+          <w:sz w:val="20"/>
+          <w:szCs w:val="20"/>
+        </w:rPr>
+        <w:t xml:space="preserve"> </w:t>
+      </w:r>
+      <w:r>
+        <w:rPr>
+          <w:rFonts w:ascii="Consolas" w:eastAsia="Times New Roman" w:hAnsi="Consolas" w:cs="Times New Roman"/>
+          <w:color w:val="0000FF"/>
+          <w:sz w:val="20"/>
+          <w:szCs w:val="20"/>
+        </w:rPr>
+        <w:t>NULL</w:t>
+      </w:r>
+    </w:p>
+    <w:p>
+      <w:pPr>
+        <w:shd w:val="clear" w:color="auto" w:fill="FFFFFF"/>
+        <w:spacing w:after="0" w:line="270" w:lineRule="atLeast"/>
+        <w:rPr>
+          <w:rFonts w:ascii="Consolas" w:eastAsia="Times New Roman" w:hAnsi="Consolas" w:cs="Times New Roman"/>
+          <w:color w:val="000000"/>
+          <w:sz w:val="20"/>
+          <w:szCs w:val="20"/>
+        </w:rPr>
+      </w:pPr>
+      <w:r>
+        <w:rPr>
+          <w:rFonts w:ascii="Consolas" w:eastAsia="Times New Roman" w:hAnsi="Consolas" w:cs="Times New Roman"/>
+          <w:color w:val="0000FF"/>
+          <w:sz w:val="20"/>
+          <w:szCs w:val="20"/>
+        </w:rPr>
+        <w:t>UNION</w:t>
+      </w:r>
+    </w:p>
+    <w:p>
+      <w:pPr>
+        <w:shd w:val="clear" w:color="auto" w:fill="FFFFFF"/>
+        <w:spacing w:after="0" w:line="270" w:lineRule="atLeast"/>
+        <w:rPr>
+          <w:rFonts w:ascii="Consolas" w:eastAsia="Times New Roman" w:hAnsi="Consolas" w:cs="Times New Roman"/>
+          <w:color w:val="000000"/>
+          <w:sz w:val="20"/>
+          <w:szCs w:val="20"/>
+        </w:rPr>
+      </w:pPr>
+      <w:r>
+        <w:rPr>
+          <w:rFonts w:ascii="Consolas" w:eastAsia="Times New Roman" w:hAnsi="Consolas" w:cs="Times New Roman"/>
+          <w:color w:val="0000FF"/>
+          <w:sz w:val="20"/>
+          <w:szCs w:val="20"/>
+        </w:rPr>
+        <w:t>SELECT</w:t>
+      </w:r>
+      <w:r>
+        <w:rPr>
+          <w:rFonts w:ascii="Consolas" w:eastAsia="Times New Roman" w:hAnsi="Consolas" w:cs="Times New Roman"/>
+          <w:color w:val="000000"/>
+          <w:sz w:val="20"/>
+          <w:szCs w:val="20"/>
+        </w:rPr>
+        <w:t xml:space="preserve"> </w:t>
+      </w:r>
+      <w:proofErr w:type="spellStart"/>
+      <w:proofErr w:type="gramStart"/>
+      <w:r>
+        <w:rPr>
+          <w:rFonts w:ascii="Consolas" w:eastAsia="Times New Roman" w:hAnsi="Consolas" w:cs="Times New Roman"/>
+          <w:color w:val="000000"/>
+          <w:sz w:val="20"/>
+          <w:szCs w:val="20"/>
+        </w:rPr>
+        <w:t>e.employee</w:t>
+      </w:r>
+      <w:proofErr w:type="gramEnd"/>
+      <w:r>
+        <w:rPr>
+          <w:rFonts w:ascii="Consolas" w:eastAsia="Times New Roman" w:hAnsi="Consolas" w:cs="Times New Roman"/>
+          <w:color w:val="000000"/>
+          <w:sz w:val="20"/>
+          <w:szCs w:val="20"/>
+        </w:rPr>
+        <w:t>_id</w:t>
+      </w:r>
+      <w:proofErr w:type="spellEnd"/>
+    </w:p>
+    <w:p>
+      <w:pPr>
+        <w:shd w:val="clear" w:color="auto" w:fill="FFFFFF"/>
+        <w:spacing w:after="0" w:line="270" w:lineRule="atLeast"/>
+        <w:rPr>
+          <w:rFonts w:ascii="Consolas" w:eastAsia="Times New Roman" w:hAnsi="Consolas" w:cs="Times New Roman"/>
+          <w:color w:val="000000"/>
+          <w:sz w:val="20"/>
+          <w:szCs w:val="20"/>
+        </w:rPr>
+      </w:pPr>
+      <w:r>
+        <w:rPr>
+          <w:rFonts w:ascii="Consolas" w:eastAsia="Times New Roman" w:hAnsi="Consolas" w:cs="Times New Roman"/>
+          <w:color w:val="0000FF"/>
+          <w:sz w:val="20"/>
+          <w:szCs w:val="20"/>
+        </w:rPr>
+        <w:t>FROM</w:t>
+      </w:r>
+      <w:r>
+        <w:rPr>
+          <w:rFonts w:ascii="Consolas" w:eastAsia="Times New Roman" w:hAnsi="Consolas" w:cs="Times New Roman"/>
+          <w:color w:val="000000"/>
+          <w:sz w:val="20"/>
+          <w:szCs w:val="20"/>
+        </w:rPr>
+        <w:t xml:space="preserve"> Employees e</w:t>
+      </w:r>
+    </w:p>
+    <w:p>
+      <w:pPr>
+        <w:shd w:val="clear" w:color="auto" w:fill="FFFFFF"/>
+        <w:spacing w:after="0" w:line="270" w:lineRule="atLeast"/>
+        <w:rPr>
+          <w:rFonts w:ascii="Consolas" w:eastAsia="Times New Roman" w:hAnsi="Consolas" w:cs="Times New Roman"/>
+          <w:color w:val="000000"/>
+          <w:sz w:val="20"/>
+          <w:szCs w:val="20"/>
+        </w:rPr>
+      </w:pPr>
+      <w:r>
+        <w:rPr>
+          <w:rFonts w:ascii="Consolas" w:eastAsia="Times New Roman" w:hAnsi="Consolas" w:cs="Times New Roman"/>
+          <w:color w:val="0000FF"/>
+          <w:sz w:val="20"/>
+          <w:szCs w:val="20"/>
+        </w:rPr>
+        <w:t>LEFT JOIN</w:t>
+      </w:r>
+      <w:r>
+        <w:rPr>
+          <w:rFonts w:ascii="Consolas" w:eastAsia="Times New Roman" w:hAnsi="Consolas" w:cs="Times New Roman"/>
+          <w:color w:val="000000"/>
+          <w:sz w:val="20"/>
+          <w:szCs w:val="20"/>
+        </w:rPr>
+        <w:t xml:space="preserve"> Salaries </w:t>
+      </w:r>
+      <w:proofErr w:type="gramStart"/>
+      <w:r>
+        <w:rPr>
+          <w:rFonts w:ascii="Consolas" w:eastAsia="Times New Roman" w:hAnsi="Consolas" w:cs="Times New Roman"/>
+          <w:color w:val="000000"/>
+          <w:sz w:val="20"/>
+          <w:szCs w:val="20"/>
+        </w:rPr>
+        <w:t>s</w:t>
+      </w:r>
+      <w:proofErr w:type="gramEnd"/>
+    </w:p>
+    <w:p>
+      <w:pPr>
+        <w:shd w:val="clear" w:color="auto" w:fill="FFFFFF"/>
+        <w:spacing w:after="0" w:line="270" w:lineRule="atLeast"/>
+        <w:rPr>
+          <w:rFonts w:ascii="Consolas" w:eastAsia="Times New Roman" w:hAnsi="Consolas" w:cs="Times New Roman"/>
+          <w:color w:val="000000"/>
+          <w:sz w:val="20"/>
+          <w:szCs w:val="20"/>
+        </w:rPr>
+      </w:pPr>
+      <w:r>
+        <w:rPr>
+          <w:rFonts w:ascii="Consolas" w:eastAsia="Times New Roman" w:hAnsi="Consolas" w:cs="Times New Roman"/>
+          <w:color w:val="0000FF"/>
+          <w:sz w:val="20"/>
+          <w:szCs w:val="20"/>
+        </w:rPr>
+        <w:t>ON</w:t>
+      </w:r>
+      <w:r>
+        <w:rPr>
+          <w:rFonts w:ascii="Consolas" w:eastAsia="Times New Roman" w:hAnsi="Consolas" w:cs="Times New Roman"/>
+          <w:color w:val="000000"/>
+          <w:sz w:val="20"/>
+          <w:szCs w:val="20"/>
+        </w:rPr>
+        <w:t xml:space="preserve"> </w:t>
+      </w:r>
+      <w:proofErr w:type="spellStart"/>
+      <w:proofErr w:type="gramStart"/>
+      <w:r>
+        <w:rPr>
+          <w:rFonts w:ascii="Consolas" w:eastAsia="Times New Roman" w:hAnsi="Consolas" w:cs="Times New Roman"/>
+          <w:color w:val="000000"/>
+          <w:sz w:val="20"/>
+          <w:szCs w:val="20"/>
+        </w:rPr>
+        <w:t>e.employee</w:t>
+      </w:r>
+      <w:proofErr w:type="gramEnd"/>
+      <w:r>
+        <w:rPr>
+          <w:rFonts w:ascii="Consolas" w:eastAsia="Times New Roman" w:hAnsi="Consolas" w:cs="Times New Roman"/>
+          <w:color w:val="000000"/>
+          <w:sz w:val="20"/>
+          <w:szCs w:val="20"/>
+        </w:rPr>
+        <w:t>_id</w:t>
+      </w:r>
+      <w:proofErr w:type="spellEnd"/>
+      <w:r>
+        <w:rPr>
+          <w:rFonts w:ascii="Consolas" w:eastAsia="Times New Roman" w:hAnsi="Consolas" w:cs="Times New Roman"/>
+          <w:color w:val="000000"/>
+          <w:sz w:val="20"/>
+          <w:szCs w:val="20"/>
+        </w:rPr>
+        <w:t xml:space="preserve"> = </w:t>
+      </w:r>
+      <w:proofErr w:type="spellStart"/>
+      <w:r>
+        <w:rPr>
+          <w:rFonts w:ascii="Consolas" w:eastAsia="Times New Roman" w:hAnsi="Consolas" w:cs="Times New Roman"/>
+          <w:color w:val="000000"/>
+          <w:sz w:val="20"/>
+          <w:szCs w:val="20"/>
+        </w:rPr>
+        <w:t>s.employee_id</w:t>
+      </w:r>
+      <w:proofErr w:type="spellEnd"/>
+    </w:p>
+    <w:p>
+      <w:pPr>
+        <w:shd w:val="clear" w:color="auto" w:fill="FFFFFF"/>
+        <w:spacing w:after="0" w:line="270" w:lineRule="atLeast"/>
+        <w:rPr>
+          <w:rFonts w:ascii="Consolas" w:eastAsia="Times New Roman" w:hAnsi="Consolas" w:cs="Times New Roman"/>
+          <w:color w:val="000000"/>
+          <w:sz w:val="20"/>
+          <w:szCs w:val="20"/>
+        </w:rPr>
+      </w:pPr>
+      <w:r>
+        <w:rPr>
+          <w:rFonts w:ascii="Consolas" w:eastAsia="Times New Roman" w:hAnsi="Consolas" w:cs="Times New Roman"/>
+          <w:color w:val="0000FF"/>
+          <w:sz w:val="20"/>
+          <w:szCs w:val="20"/>
+        </w:rPr>
+        <w:t>WHERE</w:t>
+      </w:r>
+      <w:r>
+        <w:rPr>
+          <w:rFonts w:ascii="Consolas" w:eastAsia="Times New Roman" w:hAnsi="Consolas" w:cs="Times New Roman"/>
+          <w:color w:val="000000"/>
+          <w:sz w:val="20"/>
+          <w:szCs w:val="20"/>
+        </w:rPr>
+        <w:t xml:space="preserve"> </w:t>
+      </w:r>
+      <w:proofErr w:type="spellStart"/>
+      <w:proofErr w:type="gramStart"/>
+      <w:r>
+        <w:rPr>
+          <w:rFonts w:ascii="Consolas" w:eastAsia="Times New Roman" w:hAnsi="Consolas" w:cs="Times New Roman"/>
+          <w:color w:val="000000"/>
+          <w:sz w:val="20"/>
+          <w:szCs w:val="20"/>
+        </w:rPr>
+        <w:t>s.employee</w:t>
+      </w:r>
+      <w:proofErr w:type="gramEnd"/>
+      <w:r>
+        <w:rPr>
+          <w:rFonts w:ascii="Consolas" w:eastAsia="Times New Roman" w:hAnsi="Consolas" w:cs="Times New Roman"/>
+          <w:color w:val="000000"/>
+          <w:sz w:val="20"/>
+          <w:szCs w:val="20"/>
+        </w:rPr>
+        <w:t>_id</w:t>
+      </w:r>
+      <w:proofErr w:type="spellEnd"/>
+      <w:r>
+        <w:rPr>
+          <w:rFonts w:ascii="Consolas" w:eastAsia="Times New Roman" w:hAnsi="Consolas" w:cs="Times New Roman"/>
+          <w:color w:val="000000"/>
+          <w:sz w:val="20"/>
+          <w:szCs w:val="20"/>
+        </w:rPr>
+        <w:t xml:space="preserve"> </w:t>
+      </w:r>
+      <w:r>
+        <w:rPr>
+          <w:rFonts w:ascii="Consolas" w:eastAsia="Times New Roman" w:hAnsi="Consolas" w:cs="Times New Roman"/>
+          <w:color w:val="795E26"/>
+          <w:sz w:val="20"/>
+          <w:szCs w:val="20"/>
+        </w:rPr>
+        <w:t>IS</w:t>
+      </w:r>
+      <w:r>
+        <w:rPr>
+          <w:rFonts w:ascii="Consolas" w:eastAsia="Times New Roman" w:hAnsi="Consolas" w:cs="Times New Roman"/>
+          <w:color w:val="000000"/>
+          <w:sz w:val="20"/>
+          <w:szCs w:val="20"/>
+        </w:rPr>
+        <w:t xml:space="preserve"> </w:t>
+      </w:r>
+      <w:r>
+        <w:rPr>
+          <w:rFonts w:ascii="Consolas" w:eastAsia="Times New Roman" w:hAnsi="Consolas" w:cs="Times New Roman"/>
+          <w:color w:val="0000FF"/>
+          <w:sz w:val="20"/>
+          <w:szCs w:val="20"/>
+        </w:rPr>
+        <w:t>NULL</w:t>
+      </w:r>
+    </w:p>
+    <w:p>
+      <w:pPr>
+        <w:shd w:val="clear" w:color="auto" w:fill="FFFFFF"/>
+        <w:spacing w:after="0" w:line="270" w:lineRule="atLeast"/>
+        <w:rPr>
+          <w:rFonts w:ascii="Consolas" w:eastAsia="Times New Roman" w:hAnsi="Consolas" w:cs="Times New Roman"/>
+          <w:color w:val="000000"/>
+          <w:sz w:val="20"/>
+          <w:szCs w:val="20"/>
+        </w:rPr>
+      </w:pPr>
+      <w:r>
+        <w:rPr>
+          <w:rFonts w:ascii="Consolas" w:eastAsia="Times New Roman" w:hAnsi="Consolas" w:cs="Times New Roman"/>
+          <w:color w:val="0000FF"/>
+          <w:sz w:val="20"/>
+          <w:szCs w:val="20"/>
+        </w:rPr>
+        <w:t>ORDER BY</w:t>
+      </w:r>
+      <w:r>
+        <w:rPr>
+          <w:rFonts w:ascii="Consolas" w:eastAsia="Times New Roman" w:hAnsi="Consolas" w:cs="Times New Roman"/>
+          <w:color w:val="000000"/>
+          <w:sz w:val="20"/>
+          <w:szCs w:val="20"/>
+        </w:rPr>
+        <w:t xml:space="preserve"> </w:t>
+      </w:r>
+      <w:proofErr w:type="spellStart"/>
+      <w:r>
+        <w:rPr>
+          <w:rFonts w:ascii="Consolas" w:eastAsia="Times New Roman" w:hAnsi="Consolas" w:cs="Times New Roman"/>
+          <w:color w:val="000000"/>
+          <w:sz w:val="20"/>
+          <w:szCs w:val="20"/>
+        </w:rPr>
+        <w:t>employee_id</w:t>
+      </w:r>
+      <w:proofErr w:type="spellEnd"/>
+    </w:p>
+    <w:p>
+      <w:pPr>
+        <w:shd w:val="clear" w:color="auto" w:fill="FFFFFF"/>
+        <w:spacing w:after="0" w:line="270" w:lineRule="atLeast"/>
+        <w:rPr>
+          <w:rFonts w:ascii="Consolas" w:eastAsia="Times New Roman" w:hAnsi="Consolas" w:cs="Times New Roman"/>
+          <w:color w:val="000000"/>
+          <w:sz w:val="20"/>
+          <w:szCs w:val="20"/>
+        </w:rPr>
+      </w:pPr>
+    </w:p>
+    <w:p>
+      <w:pPr>
+        <w:shd w:val="clear" w:color="auto" w:fill="FFFFFF"/>
+        <w:spacing w:after="0" w:line="270" w:lineRule="atLeast"/>
+        <w:rPr>
+          <w:rFonts w:ascii="Consolas" w:eastAsia="Times New Roman" w:hAnsi="Consolas" w:cs="Times New Roman"/>
+          <w:color w:val="000000"/>
+          <w:sz w:val="20"/>
+          <w:szCs w:val="20"/>
+        </w:rPr>
+      </w:pPr>
+    </w:p>
+    <w:p>
+      <w:pPr>
+        <w:shd w:val="clear" w:color="auto" w:fill="FFFFFF"/>
+        <w:spacing w:after="0" w:line="270" w:lineRule="atLeast"/>
+        <w:rPr>
+          <w:rFonts w:ascii="Consolas" w:eastAsia="Times New Roman" w:hAnsi="Consolas" w:cs="Times New Roman"/>
+          <w:color w:val="000000"/>
+          <w:sz w:val="20"/>
+          <w:szCs w:val="20"/>
+        </w:rPr>
+      </w:pPr>
+    </w:p>
+    <w:p>
+      <w:pPr>
+        <w:shd w:val="clear" w:color="auto" w:fill="FFFFFF"/>
+        <w:spacing w:after="0" w:line="270" w:lineRule="atLeast"/>
+        <w:rPr>
+          <w:rFonts w:ascii="Consolas" w:eastAsia="Times New Roman" w:hAnsi="Consolas" w:cs="Times New Roman"/>
+          <w:color w:val="000000"/>
+          <w:sz w:val="20"/>
+          <w:szCs w:val="20"/>
+        </w:rPr>
+      </w:pPr>
+    </w:p>
+    <w:p>
+      <w:pPr>
+        <w:shd w:val="clear" w:color="auto" w:fill="FFFFFF"/>
+        <w:spacing w:after="0" w:line="270" w:lineRule="atLeast"/>
+        <w:rPr>
+          <w:rFonts w:ascii="Consolas" w:eastAsia="Times New Roman" w:hAnsi="Consolas" w:cs="Times New Roman"/>
+          <w:color w:val="000000"/>
+          <w:sz w:val="20"/>
+          <w:szCs w:val="20"/>
+        </w:rPr>
+      </w:pPr>
+    </w:p>
+    <w:p>
+      <w:pPr>
+        <w:shd w:val="clear" w:color="auto" w:fill="FFFFFF"/>
+        <w:spacing w:after="0" w:line="270" w:lineRule="atLeast"/>
+        <w:rPr>
+          <w:rFonts w:ascii="Consolas" w:eastAsia="Times New Roman" w:hAnsi="Consolas" w:cs="Times New Roman"/>
+          <w:color w:val="000000"/>
+          <w:sz w:val="20"/>
+          <w:szCs w:val="20"/>
+        </w:rPr>
+      </w:pPr>
+    </w:p>
+    <w:p>
+      <w:pPr>
+        <w:shd w:val="clear" w:color="auto" w:fill="FFFFFF"/>
+        <w:spacing w:after="0" w:line="270" w:lineRule="atLeast"/>
+        <w:rPr>
+          <w:rFonts w:ascii="Consolas" w:eastAsia="Times New Roman" w:hAnsi="Consolas" w:cs="Times New Roman"/>
+          <w:color w:val="000000"/>
+          <w:sz w:val="20"/>
+          <w:szCs w:val="20"/>
+        </w:rPr>
+      </w:pPr>
+    </w:p>
+    <w:p>
+      <w:pPr>
+        <w:shd w:val="clear" w:color="auto" w:fill="FFFFFF"/>
+        <w:spacing w:after="0" w:line="270" w:lineRule="atLeast"/>
+        <w:rPr>
+          <w:rFonts w:ascii="Consolas" w:eastAsia="Times New Roman" w:hAnsi="Consolas" w:cs="Times New Roman"/>
+          <w:color w:val="000000"/>
+          <w:sz w:val="20"/>
+          <w:szCs w:val="20"/>
+        </w:rPr>
+      </w:pPr>
+    </w:p>
+    <w:p>
+      <w:pPr>
+        <w:shd w:val="clear" w:color="auto" w:fill="FFFFFF"/>
+        <w:spacing w:after="0" w:line="270" w:lineRule="atLeast"/>
+        <w:rPr>
+          <w:rFonts w:ascii="Consolas" w:eastAsia="Times New Roman" w:hAnsi="Consolas" w:cs="Times New Roman"/>
+          <w:color w:val="000000"/>
+          <w:sz w:val="20"/>
+          <w:szCs w:val="20"/>
+        </w:rPr>
+      </w:pPr>
+    </w:p>
+    <w:p>
+      <w:pPr>
+        <w:shd w:val="clear" w:color="auto" w:fill="FFFFFF"/>
+        <w:spacing w:after="0" w:line="270" w:lineRule="atLeast"/>
+        <w:rPr>
+          <w:rFonts w:ascii="Consolas" w:eastAsia="Times New Roman" w:hAnsi="Consolas" w:cs="Times New Roman"/>
+          <w:color w:val="000000"/>
+          <w:sz w:val="20"/>
+          <w:szCs w:val="20"/>
+        </w:rPr>
+      </w:pPr>
+    </w:p>
+    <w:p>
+      <w:pPr>
+        <w:shd w:val="clear" w:color="auto" w:fill="FFFFFF"/>
+        <w:spacing w:after="0" w:line="270" w:lineRule="atLeast"/>
+        <w:rPr>
+          <w:rFonts w:ascii="Consolas" w:eastAsia="Times New Roman" w:hAnsi="Consolas" w:cs="Times New Roman"/>
+          <w:color w:val="000000"/>
+          <w:sz w:val="20"/>
+          <w:szCs w:val="20"/>
+        </w:rPr>
+      </w:pPr>
+    </w:p>
+    <w:p>
+      <w:pPr>
+        <w:shd w:val="clear" w:color="auto" w:fill="FFFFFF"/>
+        <w:spacing w:after="0" w:line="270" w:lineRule="atLeast"/>
+        <w:rPr>
+          <w:rFonts w:ascii="Consolas" w:eastAsia="Times New Roman" w:hAnsi="Consolas" w:cs="Times New Roman"/>
+          <w:color w:val="000000"/>
+          <w:sz w:val="20"/>
+          <w:szCs w:val="20"/>
+        </w:rPr>
+      </w:pPr>
+    </w:p>
+    <w:p>
+      <w:pPr>
+        <w:shd w:val="clear" w:color="auto" w:fill="FFFFFF"/>
+        <w:spacing w:after="0" w:line="270" w:lineRule="atLeast"/>
+        <w:rPr>
+          <w:rFonts w:ascii="Consolas" w:eastAsia="Times New Roman" w:hAnsi="Consolas" w:cs="Times New Roman"/>
+          <w:color w:val="000000"/>
+          <w:sz w:val="20"/>
+          <w:szCs w:val="20"/>
+        </w:rPr>
+      </w:pPr>
+    </w:p>
+    <w:p>
+      <w:pPr>
+        <w:rPr>
+          <w:rFonts w:ascii="Segoe UI" w:hAnsi="Segoe UI" w:cs="Segoe UI"/>
+          <w:color w:val="262626"/>
+          <w:sz w:val="20"/>
+          <w:szCs w:val="20"/>
+          <w:shd w:val="clear" w:color="auto" w:fill="FFFFFF"/>
+        </w:rPr>
+      </w:pPr>
+      <w:r>
+        <w:rPr>
+          <w:rFonts w:ascii="Segoe UI" w:hAnsi="Segoe UI" w:cs="Segoe UI"/>
+          <w:color w:val="262626"/>
+          <w:sz w:val="20"/>
+          <w:szCs w:val="20"/>
+          <w:shd w:val="clear" w:color="auto" w:fill="FFFFFF"/>
+        </w:rPr>
+        <w:lastRenderedPageBreak/>
+        <w:t>1795. Rearrange Products Table</w:t>
+      </w:r>
+    </w:p>
+    <w:p>
+      <w:pPr>
+        <w:shd w:val="clear" w:color="auto" w:fill="FFFFFF"/>
+        <w:spacing w:after="0" w:line="270" w:lineRule="atLeast"/>
+        <w:rPr>
+          <w:rFonts w:ascii="Consolas" w:eastAsia="Times New Roman" w:hAnsi="Consolas" w:cs="Times New Roman"/>
+          <w:color w:val="000000"/>
+          <w:sz w:val="20"/>
+          <w:szCs w:val="20"/>
+        </w:rPr>
+      </w:pPr>
+    </w:p>
+    <w:p>
+      <w:pPr>
+        <w:shd w:val="clear" w:color="auto" w:fill="FFFFFF"/>
+        <w:spacing w:after="0" w:line="270" w:lineRule="atLeast"/>
+        <w:rPr>
+          <w:rFonts w:ascii="Consolas" w:eastAsia="Times New Roman" w:hAnsi="Consolas" w:cs="Times New Roman"/>
+          <w:color w:val="000000"/>
+          <w:sz w:val="20"/>
+          <w:szCs w:val="20"/>
+        </w:rPr>
+      </w:pPr>
+      <w:r>
+        <w:rPr>
+          <w:rFonts w:ascii="Consolas" w:eastAsia="Times New Roman" w:hAnsi="Consolas" w:cs="Times New Roman"/>
+          <w:noProof/>
+          <w:color w:val="000000"/>
+          <w:sz w:val="20"/>
+          <w:szCs w:val="20"/>
+        </w:rPr>
+        <w:drawing>
+          <wp:inline distT="0" distB="0" distL="0" distR="0" wp14:anchorId="4CA6A9E4" wp14:editId="3A99032B">
+            <wp:extent cx="4567999" cy="3383280"/>
+            <wp:effectExtent l="0" t="0" r="4445" b="7620"/>
+            <wp:docPr id="14" name="Picture 14" descr="Graphical user interface, application&#10;&#10;Description automatically generated"/>
+            <wp:cNvGraphicFramePr>
+              <a:graphicFrameLocks xmlns:a="http://schemas.openxmlformats.org/drawingml/2006/main" noChangeAspect="1"/>
+            </wp:cNvGraphicFramePr>
+            <a:graphic xmlns:a="http://schemas.openxmlformats.org/drawingml/2006/main">
+              <a:graphicData uri="http://schemas.openxmlformats.org/drawingml/2006/picture">
+                <pic:pic xmlns:pic="http://schemas.openxmlformats.org/drawingml/2006/picture">
+                  <pic:nvPicPr>
+                    <pic:cNvPr id="14" name="Picture 14" descr="Graphical user interface, application&#10;&#10;Description automatically generated"/>
+                    <pic:cNvPicPr/>
+                  </pic:nvPicPr>
+                  <pic:blipFill>
+                    <a:blip r:embed="rId19"/>
+                    <a:stretch>
+                      <a:fillRect/>
+                    </a:stretch>
+                  </pic:blipFill>
+                  <pic:spPr>
+                    <a:xfrm>
+                      <a:off x="0" y="0"/>
+                      <a:ext cx="4570722" cy="3385297"/>
+                    </a:xfrm>
+                    <a:prstGeom prst="rect">
+                      <a:avLst/>
+                    </a:prstGeom>
+                  </pic:spPr>
+                </pic:pic>
+              </a:graphicData>
+            </a:graphic>
+          </wp:inline>
+        </w:drawing>
+      </w:r>
+    </w:p>
+    <w:p>
+      <w:pPr>
+        <w:shd w:val="clear" w:color="auto" w:fill="FFFFFF"/>
+        <w:spacing w:after="0" w:line="270" w:lineRule="atLeast"/>
+        <w:rPr>
+          <w:rFonts w:ascii="Consolas" w:eastAsia="Times New Roman" w:hAnsi="Consolas" w:cs="Times New Roman"/>
+          <w:color w:val="000000"/>
+          <w:sz w:val="20"/>
+          <w:szCs w:val="20"/>
+        </w:rPr>
+      </w:pPr>
+    </w:p>
+    <w:p>
+      <w:pPr>
+        <w:shd w:val="clear" w:color="auto" w:fill="FFFFFF"/>
+        <w:spacing w:after="0" w:line="270" w:lineRule="atLeast"/>
+        <w:rPr>
+          <w:rFonts w:ascii="Consolas" w:eastAsia="Times New Roman" w:hAnsi="Consolas" w:cs="Times New Roman"/>
+          <w:color w:val="000000"/>
+          <w:sz w:val="20"/>
+          <w:szCs w:val="20"/>
+        </w:rPr>
+      </w:pPr>
+    </w:p>
+    <w:p>
+      <w:pPr>
+        <w:shd w:val="clear" w:color="auto" w:fill="FFFFFF"/>
+        <w:spacing w:after="0" w:line="270" w:lineRule="atLeast"/>
+        <w:rPr>
+          <w:rFonts w:ascii="Consolas" w:eastAsia="Times New Roman" w:hAnsi="Consolas" w:cs="Times New Roman"/>
+          <w:color w:val="000000"/>
+          <w:sz w:val="20"/>
+          <w:szCs w:val="20"/>
+        </w:rPr>
+      </w:pPr>
+      <w:r>
+        <w:rPr>
+          <w:rFonts w:ascii="Consolas" w:eastAsia="Times New Roman" w:hAnsi="Consolas" w:cs="Times New Roman"/>
+          <w:color w:val="0000FF"/>
+          <w:sz w:val="20"/>
+          <w:szCs w:val="20"/>
+        </w:rPr>
+        <w:t>SELECT</w:t>
+      </w:r>
+      <w:r>
+        <w:rPr>
+          <w:rFonts w:ascii="Consolas" w:eastAsia="Times New Roman" w:hAnsi="Consolas" w:cs="Times New Roman"/>
+          <w:color w:val="000000"/>
+          <w:sz w:val="20"/>
+          <w:szCs w:val="20"/>
+        </w:rPr>
+        <w:t xml:space="preserve"> </w:t>
+      </w:r>
+      <w:proofErr w:type="spellStart"/>
+      <w:r>
+        <w:rPr>
+          <w:rFonts w:ascii="Consolas" w:eastAsia="Times New Roman" w:hAnsi="Consolas" w:cs="Times New Roman"/>
+          <w:color w:val="000000"/>
+          <w:sz w:val="20"/>
+          <w:szCs w:val="20"/>
+        </w:rPr>
+        <w:t>product_id</w:t>
+      </w:r>
+      <w:proofErr w:type="spellEnd"/>
+      <w:r>
+        <w:rPr>
+          <w:rFonts w:ascii="Consolas" w:eastAsia="Times New Roman" w:hAnsi="Consolas" w:cs="Times New Roman"/>
+          <w:color w:val="000000"/>
+          <w:sz w:val="20"/>
+          <w:szCs w:val="20"/>
+        </w:rPr>
+        <w:t xml:space="preserve">, 'store1' </w:t>
+      </w:r>
+      <w:r>
+        <w:rPr>
+          <w:rFonts w:ascii="Consolas" w:eastAsia="Times New Roman" w:hAnsi="Consolas" w:cs="Times New Roman"/>
+          <w:color w:val="0000FF"/>
+          <w:sz w:val="20"/>
+          <w:szCs w:val="20"/>
+        </w:rPr>
+        <w:t>AS</w:t>
+      </w:r>
+      <w:r>
+        <w:rPr>
+          <w:rFonts w:ascii="Consolas" w:eastAsia="Times New Roman" w:hAnsi="Consolas" w:cs="Times New Roman"/>
+          <w:color w:val="000000"/>
+          <w:sz w:val="20"/>
+          <w:szCs w:val="20"/>
+        </w:rPr>
+        <w:t xml:space="preserve"> store, store1 </w:t>
+      </w:r>
+      <w:r>
+        <w:rPr>
+          <w:rFonts w:ascii="Consolas" w:eastAsia="Times New Roman" w:hAnsi="Consolas" w:cs="Times New Roman"/>
+          <w:color w:val="0000FF"/>
+          <w:sz w:val="20"/>
+          <w:szCs w:val="20"/>
+        </w:rPr>
+        <w:t>AS</w:t>
+      </w:r>
+      <w:r>
+        <w:rPr>
+          <w:rFonts w:ascii="Consolas" w:eastAsia="Times New Roman" w:hAnsi="Consolas" w:cs="Times New Roman"/>
+          <w:color w:val="000000"/>
+          <w:sz w:val="20"/>
+          <w:szCs w:val="20"/>
+        </w:rPr>
+        <w:t xml:space="preserve"> </w:t>
+      </w:r>
+      <w:proofErr w:type="gramStart"/>
+      <w:r>
+        <w:rPr>
+          <w:rFonts w:ascii="Consolas" w:eastAsia="Times New Roman" w:hAnsi="Consolas" w:cs="Times New Roman"/>
+          <w:color w:val="000000"/>
+          <w:sz w:val="20"/>
+          <w:szCs w:val="20"/>
+        </w:rPr>
+        <w:t>price</w:t>
+      </w:r>
+      <w:proofErr w:type="gramEnd"/>
+    </w:p>
+    <w:p>
+      <w:pPr>
+        <w:shd w:val="clear" w:color="auto" w:fill="FFFFFF"/>
+        <w:spacing w:after="0" w:line="270" w:lineRule="atLeast"/>
+        <w:rPr>
+          <w:rFonts w:ascii="Consolas" w:eastAsia="Times New Roman" w:hAnsi="Consolas" w:cs="Times New Roman"/>
+          <w:color w:val="000000"/>
+          <w:sz w:val="20"/>
+          <w:szCs w:val="20"/>
+        </w:rPr>
+      </w:pPr>
+      <w:r>
+        <w:rPr>
+          <w:rFonts w:ascii="Consolas" w:eastAsia="Times New Roman" w:hAnsi="Consolas" w:cs="Times New Roman"/>
+          <w:color w:val="0000FF"/>
+          <w:sz w:val="20"/>
+          <w:szCs w:val="20"/>
+        </w:rPr>
+        <w:t>FROM</w:t>
+      </w:r>
+      <w:r>
+        <w:rPr>
+          <w:rFonts w:ascii="Consolas" w:eastAsia="Times New Roman" w:hAnsi="Consolas" w:cs="Times New Roman"/>
+          <w:color w:val="000000"/>
+          <w:sz w:val="20"/>
+          <w:szCs w:val="20"/>
+        </w:rPr>
+        <w:t xml:space="preserve"> products</w:t>
+      </w:r>
+    </w:p>
+    <w:p>
+      <w:pPr>
+        <w:shd w:val="clear" w:color="auto" w:fill="FFFFFF"/>
+        <w:spacing w:after="0" w:line="270" w:lineRule="atLeast"/>
+        <w:rPr>
+          <w:rFonts w:ascii="Consolas" w:eastAsia="Times New Roman" w:hAnsi="Consolas" w:cs="Times New Roman"/>
+          <w:color w:val="000000"/>
+          <w:sz w:val="20"/>
+          <w:szCs w:val="20"/>
+        </w:rPr>
+      </w:pPr>
+      <w:r>
+        <w:rPr>
+          <w:rFonts w:ascii="Consolas" w:eastAsia="Times New Roman" w:hAnsi="Consolas" w:cs="Times New Roman"/>
+          <w:color w:val="0000FF"/>
+          <w:sz w:val="20"/>
+          <w:szCs w:val="20"/>
+        </w:rPr>
+        <w:t>WHERE</w:t>
+      </w:r>
+      <w:r>
+        <w:rPr>
+          <w:rFonts w:ascii="Consolas" w:eastAsia="Times New Roman" w:hAnsi="Consolas" w:cs="Times New Roman"/>
+          <w:color w:val="000000"/>
+          <w:sz w:val="20"/>
+          <w:szCs w:val="20"/>
+        </w:rPr>
+        <w:t xml:space="preserve"> store1 </w:t>
+      </w:r>
+      <w:r>
+        <w:rPr>
+          <w:rFonts w:ascii="Consolas" w:eastAsia="Times New Roman" w:hAnsi="Consolas" w:cs="Times New Roman"/>
+          <w:color w:val="0000FF"/>
+          <w:sz w:val="20"/>
+          <w:szCs w:val="20"/>
+        </w:rPr>
+        <w:t>IS NOT NULL</w:t>
+      </w:r>
+    </w:p>
+    <w:p>
+      <w:pPr>
+        <w:shd w:val="clear" w:color="auto" w:fill="FFFFFF"/>
+        <w:spacing w:after="0" w:line="270" w:lineRule="atLeast"/>
+        <w:rPr>
+          <w:rFonts w:ascii="Consolas" w:eastAsia="Times New Roman" w:hAnsi="Consolas" w:cs="Times New Roman"/>
+          <w:color w:val="000000"/>
+          <w:sz w:val="20"/>
+          <w:szCs w:val="20"/>
+        </w:rPr>
+      </w:pPr>
+      <w:r>
+        <w:rPr>
+          <w:rFonts w:ascii="Consolas" w:eastAsia="Times New Roman" w:hAnsi="Consolas" w:cs="Times New Roman"/>
+          <w:color w:val="0000FF"/>
+          <w:sz w:val="20"/>
+          <w:szCs w:val="20"/>
+        </w:rPr>
+        <w:t>UNION</w:t>
+      </w:r>
+    </w:p>
+    <w:p>
+      <w:pPr>
+        <w:shd w:val="clear" w:color="auto" w:fill="FFFFFF"/>
+        <w:spacing w:after="0" w:line="270" w:lineRule="atLeast"/>
+        <w:rPr>
+          <w:rFonts w:ascii="Consolas" w:eastAsia="Times New Roman" w:hAnsi="Consolas" w:cs="Times New Roman"/>
+          <w:color w:val="000000"/>
+          <w:sz w:val="20"/>
+          <w:szCs w:val="20"/>
+        </w:rPr>
+      </w:pPr>
+      <w:r>
+        <w:rPr>
+          <w:rFonts w:ascii="Consolas" w:eastAsia="Times New Roman" w:hAnsi="Consolas" w:cs="Times New Roman"/>
+          <w:color w:val="0000FF"/>
+          <w:sz w:val="20"/>
+          <w:szCs w:val="20"/>
+        </w:rPr>
+        <w:t>SELECT</w:t>
+      </w:r>
+      <w:r>
+        <w:rPr>
+          <w:rFonts w:ascii="Consolas" w:eastAsia="Times New Roman" w:hAnsi="Consolas" w:cs="Times New Roman"/>
+          <w:color w:val="000000"/>
+          <w:sz w:val="20"/>
+          <w:szCs w:val="20"/>
+        </w:rPr>
+        <w:t xml:space="preserve"> </w:t>
+      </w:r>
+      <w:proofErr w:type="spellStart"/>
+      <w:r>
+        <w:rPr>
+          <w:rFonts w:ascii="Consolas" w:eastAsia="Times New Roman" w:hAnsi="Consolas" w:cs="Times New Roman"/>
+          <w:color w:val="000000"/>
+          <w:sz w:val="20"/>
+          <w:szCs w:val="20"/>
+        </w:rPr>
+        <w:t>product_id</w:t>
+      </w:r>
+      <w:proofErr w:type="spellEnd"/>
+      <w:r>
+        <w:rPr>
+          <w:rFonts w:ascii="Consolas" w:eastAsia="Times New Roman" w:hAnsi="Consolas" w:cs="Times New Roman"/>
+          <w:color w:val="000000"/>
+          <w:sz w:val="20"/>
+          <w:szCs w:val="20"/>
+        </w:rPr>
+        <w:t xml:space="preserve">, 'store2' </w:t>
+      </w:r>
+      <w:r>
+        <w:rPr>
+          <w:rFonts w:ascii="Consolas" w:eastAsia="Times New Roman" w:hAnsi="Consolas" w:cs="Times New Roman"/>
+          <w:color w:val="0000FF"/>
+          <w:sz w:val="20"/>
+          <w:szCs w:val="20"/>
+        </w:rPr>
+        <w:t>AS</w:t>
+      </w:r>
+      <w:r>
+        <w:rPr>
+          <w:rFonts w:ascii="Consolas" w:eastAsia="Times New Roman" w:hAnsi="Consolas" w:cs="Times New Roman"/>
+          <w:color w:val="000000"/>
+          <w:sz w:val="20"/>
+          <w:szCs w:val="20"/>
+        </w:rPr>
+        <w:t xml:space="preserve"> store, store2 </w:t>
+      </w:r>
+      <w:r>
+        <w:rPr>
+          <w:rFonts w:ascii="Consolas" w:eastAsia="Times New Roman" w:hAnsi="Consolas" w:cs="Times New Roman"/>
+          <w:color w:val="0000FF"/>
+          <w:sz w:val="20"/>
+          <w:szCs w:val="20"/>
+        </w:rPr>
+        <w:t>AS</w:t>
+      </w:r>
+      <w:r>
+        <w:rPr>
+          <w:rFonts w:ascii="Consolas" w:eastAsia="Times New Roman" w:hAnsi="Consolas" w:cs="Times New Roman"/>
+          <w:color w:val="000000"/>
+          <w:sz w:val="20"/>
+          <w:szCs w:val="20"/>
+        </w:rPr>
+        <w:t xml:space="preserve"> </w:t>
+      </w:r>
+      <w:proofErr w:type="gramStart"/>
+      <w:r>
+        <w:rPr>
+          <w:rFonts w:ascii="Consolas" w:eastAsia="Times New Roman" w:hAnsi="Consolas" w:cs="Times New Roman"/>
+          <w:color w:val="000000"/>
+          <w:sz w:val="20"/>
+          <w:szCs w:val="20"/>
+        </w:rPr>
+        <w:t>price</w:t>
+      </w:r>
+      <w:proofErr w:type="gramEnd"/>
+    </w:p>
+    <w:p>
+      <w:pPr>
+        <w:shd w:val="clear" w:color="auto" w:fill="FFFFFF"/>
+        <w:spacing w:after="0" w:line="270" w:lineRule="atLeast"/>
+        <w:rPr>
+          <w:rFonts w:ascii="Consolas" w:eastAsia="Times New Roman" w:hAnsi="Consolas" w:cs="Times New Roman"/>
+          <w:color w:val="000000"/>
+          <w:sz w:val="20"/>
+          <w:szCs w:val="20"/>
+        </w:rPr>
+      </w:pPr>
+      <w:r>
+        <w:rPr>
+          <w:rFonts w:ascii="Consolas" w:eastAsia="Times New Roman" w:hAnsi="Consolas" w:cs="Times New Roman"/>
+          <w:color w:val="0000FF"/>
+          <w:sz w:val="20"/>
+          <w:szCs w:val="20"/>
+        </w:rPr>
+        <w:t>FROM</w:t>
+      </w:r>
+      <w:r>
+        <w:rPr>
+          <w:rFonts w:ascii="Consolas" w:eastAsia="Times New Roman" w:hAnsi="Consolas" w:cs="Times New Roman"/>
+          <w:color w:val="000000"/>
+          <w:sz w:val="20"/>
+          <w:szCs w:val="20"/>
+        </w:rPr>
+        <w:t xml:space="preserve"> products</w:t>
+      </w:r>
+    </w:p>
+    <w:p>
+      <w:pPr>
+        <w:shd w:val="clear" w:color="auto" w:fill="FFFFFF"/>
+        <w:spacing w:after="0" w:line="270" w:lineRule="atLeast"/>
+        <w:rPr>
+          <w:rFonts w:ascii="Consolas" w:eastAsia="Times New Roman" w:hAnsi="Consolas" w:cs="Times New Roman"/>
+          <w:color w:val="000000"/>
+          <w:sz w:val="20"/>
+          <w:szCs w:val="20"/>
+        </w:rPr>
+      </w:pPr>
+      <w:r>
+        <w:rPr>
+          <w:rFonts w:ascii="Consolas" w:eastAsia="Times New Roman" w:hAnsi="Consolas" w:cs="Times New Roman"/>
+          <w:color w:val="0000FF"/>
+          <w:sz w:val="20"/>
+          <w:szCs w:val="20"/>
+        </w:rPr>
+        <w:t>WHERE</w:t>
+      </w:r>
+      <w:r>
+        <w:rPr>
+          <w:rFonts w:ascii="Consolas" w:eastAsia="Times New Roman" w:hAnsi="Consolas" w:cs="Times New Roman"/>
+          <w:color w:val="000000"/>
+          <w:sz w:val="20"/>
+          <w:szCs w:val="20"/>
+        </w:rPr>
+        <w:t xml:space="preserve"> store2 </w:t>
+      </w:r>
+      <w:r>
+        <w:rPr>
+          <w:rFonts w:ascii="Consolas" w:eastAsia="Times New Roman" w:hAnsi="Consolas" w:cs="Times New Roman"/>
+          <w:color w:val="0000FF"/>
+          <w:sz w:val="20"/>
+          <w:szCs w:val="20"/>
+        </w:rPr>
+        <w:t>IS NOT NULL</w:t>
+      </w:r>
+    </w:p>
+    <w:p>
+      <w:pPr>
+        <w:shd w:val="clear" w:color="auto" w:fill="FFFFFF"/>
+        <w:spacing w:after="0" w:line="270" w:lineRule="atLeast"/>
+        <w:rPr>
+          <w:rFonts w:ascii="Consolas" w:eastAsia="Times New Roman" w:hAnsi="Consolas" w:cs="Times New Roman"/>
+          <w:color w:val="000000"/>
+          <w:sz w:val="20"/>
+          <w:szCs w:val="20"/>
+        </w:rPr>
+      </w:pPr>
+      <w:r>
+        <w:rPr>
+          <w:rFonts w:ascii="Consolas" w:eastAsia="Times New Roman" w:hAnsi="Consolas" w:cs="Times New Roman"/>
+          <w:color w:val="0000FF"/>
+          <w:sz w:val="20"/>
+          <w:szCs w:val="20"/>
+        </w:rPr>
+        <w:t>UNION</w:t>
+      </w:r>
+    </w:p>
+    <w:p>
+      <w:pPr>
+        <w:shd w:val="clear" w:color="auto" w:fill="FFFFFF"/>
+        <w:spacing w:after="0" w:line="270" w:lineRule="atLeast"/>
+        <w:rPr>
+          <w:rFonts w:ascii="Consolas" w:eastAsia="Times New Roman" w:hAnsi="Consolas" w:cs="Times New Roman"/>
+          <w:color w:val="000000"/>
+          <w:sz w:val="20"/>
+          <w:szCs w:val="20"/>
+        </w:rPr>
+      </w:pPr>
+      <w:r>
+        <w:rPr>
+          <w:rFonts w:ascii="Consolas" w:eastAsia="Times New Roman" w:hAnsi="Consolas" w:cs="Times New Roman"/>
+          <w:color w:val="0000FF"/>
+          <w:sz w:val="20"/>
+          <w:szCs w:val="20"/>
+        </w:rPr>
+        <w:t>SELECT</w:t>
+      </w:r>
+      <w:r>
+        <w:rPr>
+          <w:rFonts w:ascii="Consolas" w:eastAsia="Times New Roman" w:hAnsi="Consolas" w:cs="Times New Roman"/>
+          <w:color w:val="000000"/>
+          <w:sz w:val="20"/>
+          <w:szCs w:val="20"/>
+        </w:rPr>
+        <w:t xml:space="preserve"> </w:t>
+      </w:r>
+      <w:proofErr w:type="spellStart"/>
+      <w:r>
+        <w:rPr>
+          <w:rFonts w:ascii="Consolas" w:eastAsia="Times New Roman" w:hAnsi="Consolas" w:cs="Times New Roman"/>
+          <w:color w:val="000000"/>
+          <w:sz w:val="20"/>
+          <w:szCs w:val="20"/>
+        </w:rPr>
+        <w:t>product_id</w:t>
+      </w:r>
+      <w:proofErr w:type="spellEnd"/>
+      <w:r>
+        <w:rPr>
+          <w:rFonts w:ascii="Consolas" w:eastAsia="Times New Roman" w:hAnsi="Consolas" w:cs="Times New Roman"/>
+          <w:color w:val="000000"/>
+          <w:sz w:val="20"/>
+          <w:szCs w:val="20"/>
+        </w:rPr>
+        <w:t xml:space="preserve">, 'store3' </w:t>
+      </w:r>
+      <w:r>
+        <w:rPr>
+          <w:rFonts w:ascii="Consolas" w:eastAsia="Times New Roman" w:hAnsi="Consolas" w:cs="Times New Roman"/>
+          <w:color w:val="0000FF"/>
+          <w:sz w:val="20"/>
+          <w:szCs w:val="20"/>
+        </w:rPr>
+        <w:t>AS</w:t>
+      </w:r>
+      <w:r>
+        <w:rPr>
+          <w:rFonts w:ascii="Consolas" w:eastAsia="Times New Roman" w:hAnsi="Consolas" w:cs="Times New Roman"/>
+          <w:color w:val="000000"/>
+          <w:sz w:val="20"/>
+          <w:szCs w:val="20"/>
+        </w:rPr>
+        <w:t xml:space="preserve"> store, store3 </w:t>
+      </w:r>
+      <w:r>
+        <w:rPr>
+          <w:rFonts w:ascii="Consolas" w:eastAsia="Times New Roman" w:hAnsi="Consolas" w:cs="Times New Roman"/>
+          <w:color w:val="0000FF"/>
+          <w:sz w:val="20"/>
+          <w:szCs w:val="20"/>
+        </w:rPr>
+        <w:t>AS</w:t>
+      </w:r>
+      <w:r>
+        <w:rPr>
+          <w:rFonts w:ascii="Consolas" w:eastAsia="Times New Roman" w:hAnsi="Consolas" w:cs="Times New Roman"/>
+          <w:color w:val="000000"/>
+          <w:sz w:val="20"/>
+          <w:szCs w:val="20"/>
+        </w:rPr>
+        <w:t xml:space="preserve"> </w:t>
+      </w:r>
+      <w:proofErr w:type="gramStart"/>
+      <w:r>
+        <w:rPr>
+          <w:rFonts w:ascii="Consolas" w:eastAsia="Times New Roman" w:hAnsi="Consolas" w:cs="Times New Roman"/>
+          <w:color w:val="000000"/>
+          <w:sz w:val="20"/>
+          <w:szCs w:val="20"/>
+        </w:rPr>
+        <w:t>price</w:t>
+      </w:r>
+      <w:proofErr w:type="gramEnd"/>
+    </w:p>
+    <w:p>
+      <w:pPr>
+        <w:shd w:val="clear" w:color="auto" w:fill="FFFFFF"/>
+        <w:spacing w:after="0" w:line="270" w:lineRule="atLeast"/>
+        <w:rPr>
+          <w:rFonts w:ascii="Consolas" w:eastAsia="Times New Roman" w:hAnsi="Consolas" w:cs="Times New Roman"/>
+          <w:color w:val="000000"/>
+          <w:sz w:val="20"/>
+          <w:szCs w:val="20"/>
+        </w:rPr>
+      </w:pPr>
+      <w:r>
+        <w:rPr>
+          <w:rFonts w:ascii="Consolas" w:eastAsia="Times New Roman" w:hAnsi="Consolas" w:cs="Times New Roman"/>
+          <w:color w:val="0000FF"/>
+          <w:sz w:val="20"/>
+          <w:szCs w:val="20"/>
+        </w:rPr>
+        <w:t>FROM</w:t>
+      </w:r>
+      <w:r>
+        <w:rPr>
+          <w:rFonts w:ascii="Consolas" w:eastAsia="Times New Roman" w:hAnsi="Consolas" w:cs="Times New Roman"/>
+          <w:color w:val="000000"/>
+          <w:sz w:val="20"/>
+          <w:szCs w:val="20"/>
+        </w:rPr>
+        <w:t xml:space="preserve"> products</w:t>
+      </w:r>
+    </w:p>
+    <w:p>
+      <w:pPr>
+        <w:shd w:val="clear" w:color="auto" w:fill="FFFFFF"/>
+        <w:spacing w:after="0" w:line="270" w:lineRule="atLeast"/>
+        <w:rPr>
+          <w:rFonts w:ascii="Consolas" w:eastAsia="Times New Roman" w:hAnsi="Consolas" w:cs="Times New Roman"/>
+          <w:color w:val="000000"/>
+          <w:sz w:val="20"/>
+          <w:szCs w:val="20"/>
+        </w:rPr>
+      </w:pPr>
+      <w:r>
+        <w:rPr>
+          <w:rFonts w:ascii="Consolas" w:eastAsia="Times New Roman" w:hAnsi="Consolas" w:cs="Times New Roman"/>
+          <w:color w:val="0000FF"/>
+          <w:sz w:val="20"/>
+          <w:szCs w:val="20"/>
+        </w:rPr>
+        <w:t>WHERE</w:t>
+      </w:r>
+      <w:r>
+        <w:rPr>
+          <w:rFonts w:ascii="Consolas" w:eastAsia="Times New Roman" w:hAnsi="Consolas" w:cs="Times New Roman"/>
+          <w:color w:val="000000"/>
+          <w:sz w:val="20"/>
+          <w:szCs w:val="20"/>
+        </w:rPr>
+        <w:t xml:space="preserve"> store3 </w:t>
+      </w:r>
+      <w:r>
+        <w:rPr>
+          <w:rFonts w:ascii="Consolas" w:eastAsia="Times New Roman" w:hAnsi="Consolas" w:cs="Times New Roman"/>
+          <w:color w:val="0000FF"/>
+          <w:sz w:val="20"/>
+          <w:szCs w:val="20"/>
+        </w:rPr>
+        <w:t>IS NOT NULL</w:t>
+      </w:r>
+    </w:p>
+    <w:p>
+      <w:pPr>
+        <w:shd w:val="clear" w:color="auto" w:fill="FFFFFF"/>
+        <w:spacing w:after="0" w:line="270" w:lineRule="atLeast"/>
+        <w:rPr>
+          <w:rFonts w:ascii="Consolas" w:eastAsia="Times New Roman" w:hAnsi="Consolas" w:cs="Times New Roman"/>
+          <w:color w:val="000000"/>
+          <w:sz w:val="20"/>
+          <w:szCs w:val="20"/>
+        </w:rPr>
+      </w:pPr>
+    </w:p>
+    <w:p>
+      <w:pPr>
+        <w:shd w:val="clear" w:color="auto" w:fill="FFFFFF"/>
+        <w:spacing w:after="0" w:line="270" w:lineRule="atLeast"/>
+        <w:rPr>
+          <w:rFonts w:ascii="Consolas" w:eastAsia="Times New Roman" w:hAnsi="Consolas" w:cs="Times New Roman"/>
+          <w:color w:val="000000"/>
+          <w:sz w:val="20"/>
+          <w:szCs w:val="20"/>
+        </w:rPr>
+      </w:pPr>
+    </w:p>
+    <w:p>
+      <w:pPr>
+        <w:shd w:val="clear" w:color="auto" w:fill="FFFFFF"/>
+        <w:spacing w:after="0" w:line="270" w:lineRule="atLeast"/>
+        <w:rPr>
+          <w:rFonts w:ascii="Consolas" w:eastAsia="Times New Roman" w:hAnsi="Consolas" w:cs="Times New Roman"/>
+          <w:color w:val="000000"/>
+          <w:sz w:val="20"/>
+          <w:szCs w:val="20"/>
+        </w:rPr>
+      </w:pPr>
+    </w:p>
+    <w:p>
+      <w:pPr>
+        <w:shd w:val="clear" w:color="auto" w:fill="FFFFFF"/>
+        <w:spacing w:after="0" w:line="270" w:lineRule="atLeast"/>
+        <w:rPr>
+          <w:rFonts w:ascii="Consolas" w:eastAsia="Times New Roman" w:hAnsi="Consolas" w:cs="Times New Roman"/>
+          <w:color w:val="000000"/>
+          <w:sz w:val="20"/>
+          <w:szCs w:val="20"/>
+        </w:rPr>
+      </w:pPr>
+    </w:p>
+    <w:p>
+      <w:pPr>
+        <w:shd w:val="clear" w:color="auto" w:fill="FFFFFF"/>
+        <w:spacing w:after="0" w:line="270" w:lineRule="atLeast"/>
+        <w:rPr>
+          <w:rFonts w:ascii="Consolas" w:eastAsia="Times New Roman" w:hAnsi="Consolas" w:cs="Times New Roman"/>
+          <w:color w:val="000000"/>
+          <w:sz w:val="20"/>
+          <w:szCs w:val="20"/>
+        </w:rPr>
+      </w:pPr>
+    </w:p>
+    <w:p>
+      <w:pPr>
+        <w:shd w:val="clear" w:color="auto" w:fill="FFFFFF"/>
+        <w:spacing w:after="0" w:line="270" w:lineRule="atLeast"/>
+        <w:rPr>
+          <w:rFonts w:ascii="Consolas" w:eastAsia="Times New Roman" w:hAnsi="Consolas" w:cs="Times New Roman"/>
+          <w:color w:val="000000"/>
+          <w:sz w:val="20"/>
+          <w:szCs w:val="20"/>
+        </w:rPr>
+      </w:pPr>
+    </w:p>
+    <w:p>
+      <w:pPr>
+        <w:shd w:val="clear" w:color="auto" w:fill="FFFFFF"/>
+        <w:spacing w:after="0" w:line="270" w:lineRule="atLeast"/>
+        <w:rPr>
+          <w:rFonts w:ascii="Consolas" w:eastAsia="Times New Roman" w:hAnsi="Consolas" w:cs="Times New Roman"/>
+          <w:color w:val="000000"/>
+          <w:sz w:val="20"/>
+          <w:szCs w:val="20"/>
+        </w:rPr>
+      </w:pPr>
+    </w:p>
+    <w:p>
+      <w:pPr>
+        <w:shd w:val="clear" w:color="auto" w:fill="FFFFFF"/>
+        <w:spacing w:after="0" w:line="270" w:lineRule="atLeast"/>
+        <w:rPr>
+          <w:rFonts w:ascii="Consolas" w:eastAsia="Times New Roman" w:hAnsi="Consolas" w:cs="Times New Roman"/>
+          <w:color w:val="000000"/>
+          <w:sz w:val="20"/>
+          <w:szCs w:val="20"/>
+        </w:rPr>
+      </w:pPr>
+    </w:p>
+    <w:p>
+      <w:pPr>
+        <w:shd w:val="clear" w:color="auto" w:fill="FFFFFF"/>
+        <w:spacing w:after="0" w:line="270" w:lineRule="atLeast"/>
+        <w:rPr>
+          <w:rFonts w:ascii="Consolas" w:eastAsia="Times New Roman" w:hAnsi="Consolas" w:cs="Times New Roman"/>
+          <w:color w:val="000000"/>
+          <w:sz w:val="20"/>
+          <w:szCs w:val="20"/>
+        </w:rPr>
+      </w:pPr>
+    </w:p>
+    <w:p>
+      <w:pPr>
+        <w:shd w:val="clear" w:color="auto" w:fill="FFFFFF"/>
+        <w:spacing w:after="0" w:line="270" w:lineRule="atLeast"/>
+        <w:rPr>
+          <w:rFonts w:ascii="Consolas" w:eastAsia="Times New Roman" w:hAnsi="Consolas" w:cs="Times New Roman"/>
+          <w:color w:val="000000"/>
+          <w:sz w:val="20"/>
+          <w:szCs w:val="20"/>
+        </w:rPr>
+      </w:pPr>
+    </w:p>
+    <w:p>
+      <w:pPr>
+        <w:shd w:val="clear" w:color="auto" w:fill="FFFFFF"/>
+        <w:spacing w:after="0" w:line="270" w:lineRule="atLeast"/>
+        <w:rPr>
+          <w:rFonts w:ascii="Consolas" w:eastAsia="Times New Roman" w:hAnsi="Consolas" w:cs="Times New Roman"/>
+          <w:color w:val="000000"/>
+          <w:sz w:val="20"/>
+          <w:szCs w:val="20"/>
+        </w:rPr>
+      </w:pPr>
+    </w:p>
+    <w:p>
+      <w:pPr>
+        <w:shd w:val="clear" w:color="auto" w:fill="FFFFFF"/>
+        <w:spacing w:after="0" w:line="270" w:lineRule="atLeast"/>
+        <w:rPr>
+          <w:rFonts w:ascii="Consolas" w:eastAsia="Times New Roman" w:hAnsi="Consolas" w:cs="Times New Roman"/>
+          <w:color w:val="000000"/>
+          <w:sz w:val="20"/>
+          <w:szCs w:val="20"/>
+        </w:rPr>
+      </w:pPr>
+    </w:p>
+    <w:p>
+      <w:pPr>
+        <w:shd w:val="clear" w:color="auto" w:fill="FFFFFF"/>
+        <w:spacing w:after="0" w:line="270" w:lineRule="atLeast"/>
+        <w:rPr>
+          <w:rFonts w:ascii="Consolas" w:eastAsia="Times New Roman" w:hAnsi="Consolas" w:cs="Times New Roman"/>
+          <w:color w:val="000000"/>
+          <w:sz w:val="20"/>
+          <w:szCs w:val="20"/>
+        </w:rPr>
+      </w:pPr>
+    </w:p>
+    <w:p>
+      <w:pPr>
+        <w:shd w:val="clear" w:color="auto" w:fill="FFFFFF"/>
+        <w:spacing w:after="0" w:line="270" w:lineRule="atLeast"/>
+        <w:rPr>
+          <w:rFonts w:ascii="Consolas" w:eastAsia="Times New Roman" w:hAnsi="Consolas" w:cs="Times New Roman"/>
+          <w:color w:val="000000"/>
+          <w:sz w:val="20"/>
+          <w:szCs w:val="20"/>
+        </w:rPr>
+      </w:pPr>
+    </w:p>
+    <w:p>
+      <w:pPr>
+        <w:shd w:val="clear" w:color="auto" w:fill="FFFFFF"/>
+        <w:spacing w:after="0" w:line="270" w:lineRule="atLeast"/>
+        <w:rPr>
+          <w:rFonts w:ascii="Consolas" w:eastAsia="Times New Roman" w:hAnsi="Consolas" w:cs="Times New Roman"/>
+          <w:color w:val="000000"/>
+          <w:sz w:val="20"/>
+          <w:szCs w:val="20"/>
+        </w:rPr>
+      </w:pPr>
+    </w:p>
+    <w:p>
+      <w:pPr>
+        <w:shd w:val="clear" w:color="auto" w:fill="FFFFFF"/>
+        <w:spacing w:after="0" w:line="270" w:lineRule="atLeast"/>
+        <w:rPr>
+          <w:rFonts w:ascii="Consolas" w:eastAsia="Times New Roman" w:hAnsi="Consolas" w:cs="Times New Roman"/>
+          <w:color w:val="000000"/>
+          <w:sz w:val="20"/>
+          <w:szCs w:val="20"/>
+        </w:rPr>
+      </w:pPr>
+    </w:p>
+    <w:p>
+      <w:pPr>
+        <w:shd w:val="clear" w:color="auto" w:fill="FFFFFF"/>
+        <w:spacing w:after="0" w:line="270" w:lineRule="atLeast"/>
+        <w:rPr>
+          <w:rFonts w:ascii="Consolas" w:eastAsia="Times New Roman" w:hAnsi="Consolas" w:cs="Times New Roman"/>
+          <w:color w:val="000000"/>
+          <w:sz w:val="20"/>
+          <w:szCs w:val="20"/>
+        </w:rPr>
+      </w:pPr>
+    </w:p>
+    <w:p>
+      <w:pPr>
+        <w:shd w:val="clear" w:color="auto" w:fill="FFFFFF"/>
+        <w:spacing w:after="0" w:line="270" w:lineRule="atLeast"/>
+        <w:rPr>
+          <w:rFonts w:ascii="Consolas" w:eastAsia="Times New Roman" w:hAnsi="Consolas" w:cs="Times New Roman"/>
+          <w:color w:val="000000"/>
+          <w:sz w:val="20"/>
+          <w:szCs w:val="20"/>
+        </w:rPr>
+      </w:pPr>
+      <w:r>
+        <w:rPr>
+          <w:rFonts w:ascii="Consolas" w:eastAsia="Times New Roman" w:hAnsi="Consolas" w:cs="Times New Roman"/>
+          <w:noProof/>
+          <w:color w:val="000000"/>
+          <w:sz w:val="20"/>
+          <w:szCs w:val="20"/>
+        </w:rPr>
+        <w:lastRenderedPageBreak/>
+        <w:drawing>
+          <wp:inline distT="0" distB="0" distL="0" distR="0" wp14:anchorId="30E831DE" wp14:editId="210E381C">
+            <wp:extent cx="4569906" cy="3695700"/>
+            <wp:effectExtent l="0" t="0" r="2540" b="0"/>
+            <wp:docPr id="15" name="Picture 15" descr="Graphical user interface, text, application, email&#10;&#10;Description automatically generated"/>
+            <wp:cNvGraphicFramePr>
+              <a:graphicFrameLocks xmlns:a="http://schemas.openxmlformats.org/drawingml/2006/main" noChangeAspect="1"/>
+            </wp:cNvGraphicFramePr>
+            <a:graphic xmlns:a="http://schemas.openxmlformats.org/drawingml/2006/main">
+              <a:graphicData uri="http://schemas.openxmlformats.org/drawingml/2006/picture">
+                <pic:pic xmlns:pic="http://schemas.openxmlformats.org/drawingml/2006/picture">
+                  <pic:nvPicPr>
+                    <pic:cNvPr id="15" name="Picture 15" descr="Graphical user interface, text, application, email&#10;&#10;Description automatically generated"/>
+                    <pic:cNvPicPr/>
+                  </pic:nvPicPr>
+                  <pic:blipFill>
+                    <a:blip r:embed="rId20"/>
+                    <a:stretch>
+                      <a:fillRect/>
+                    </a:stretch>
+                  </pic:blipFill>
+                  <pic:spPr>
+                    <a:xfrm>
+                      <a:off x="0" y="0"/>
+                      <a:ext cx="4578076" cy="3702307"/>
+                    </a:xfrm>
+                    <a:prstGeom prst="rect">
+                      <a:avLst/>
+                    </a:prstGeom>
+                  </pic:spPr>
+                </pic:pic>
+              </a:graphicData>
+            </a:graphic>
+          </wp:inline>
+        </w:drawing>
+      </w:r>
+    </w:p>
+    <w:p>
+      <w:pPr>
+        <w:shd w:val="clear" w:color="auto" w:fill="FFFFFF"/>
+        <w:spacing w:after="0" w:line="270" w:lineRule="atLeast"/>
+        <w:rPr>
+          <w:rFonts w:ascii="Consolas" w:eastAsia="Times New Roman" w:hAnsi="Consolas" w:cs="Times New Roman"/>
+          <w:color w:val="000000"/>
+          <w:sz w:val="20"/>
+          <w:szCs w:val="20"/>
+        </w:rPr>
+      </w:pPr>
+    </w:p>
+    <w:p>
+      <w:pPr>
+        <w:shd w:val="clear" w:color="auto" w:fill="FFFFFF"/>
+        <w:spacing w:after="0" w:line="270" w:lineRule="atLeast"/>
+        <w:rPr>
+          <w:rFonts w:ascii="Consolas" w:eastAsia="Times New Roman" w:hAnsi="Consolas" w:cs="Times New Roman"/>
+          <w:color w:val="000000"/>
+          <w:sz w:val="20"/>
+          <w:szCs w:val="20"/>
+        </w:rPr>
+      </w:pPr>
+      <w:r>
+        <w:rPr>
+          <w:rFonts w:ascii="Consolas" w:eastAsia="Times New Roman" w:hAnsi="Consolas" w:cs="Times New Roman"/>
+          <w:color w:val="0000FF"/>
+          <w:sz w:val="20"/>
+          <w:szCs w:val="20"/>
+        </w:rPr>
+        <w:t>SELECT</w:t>
+      </w:r>
+      <w:r>
+        <w:rPr>
+          <w:rFonts w:ascii="Consolas" w:eastAsia="Times New Roman" w:hAnsi="Consolas" w:cs="Times New Roman"/>
+          <w:color w:val="000000"/>
+          <w:sz w:val="20"/>
+          <w:szCs w:val="20"/>
+        </w:rPr>
+        <w:t xml:space="preserve"> id,</w:t>
+      </w:r>
+    </w:p>
+    <w:p>
+      <w:pPr>
+        <w:shd w:val="clear" w:color="auto" w:fill="FFFFFF"/>
+        <w:spacing w:after="0" w:line="270" w:lineRule="atLeast"/>
+        <w:rPr>
+          <w:rFonts w:ascii="Consolas" w:eastAsia="Times New Roman" w:hAnsi="Consolas" w:cs="Times New Roman"/>
+          <w:color w:val="000000"/>
+          <w:sz w:val="20"/>
+          <w:szCs w:val="20"/>
+        </w:rPr>
+      </w:pPr>
+      <w:r>
+        <w:rPr>
+          <w:rFonts w:ascii="Consolas" w:eastAsia="Times New Roman" w:hAnsi="Consolas" w:cs="Times New Roman"/>
+          <w:color w:val="000000"/>
+          <w:sz w:val="20"/>
+          <w:szCs w:val="20"/>
+        </w:rPr>
+        <w:t xml:space="preserve">    </w:t>
+      </w:r>
+      <w:r>
+        <w:rPr>
+          <w:rFonts w:ascii="Consolas" w:eastAsia="Times New Roman" w:hAnsi="Consolas" w:cs="Times New Roman"/>
+          <w:color w:val="795E26"/>
+          <w:sz w:val="20"/>
+          <w:szCs w:val="20"/>
+        </w:rPr>
+        <w:t>CASE</w:t>
+      </w:r>
+      <w:r>
+        <w:rPr>
+          <w:rFonts w:ascii="Consolas" w:eastAsia="Times New Roman" w:hAnsi="Consolas" w:cs="Times New Roman"/>
+          <w:color w:val="000000"/>
+          <w:sz w:val="20"/>
+          <w:szCs w:val="20"/>
+        </w:rPr>
+        <w:t xml:space="preserve"> WHEN </w:t>
+      </w:r>
+      <w:proofErr w:type="spellStart"/>
+      <w:r>
+        <w:rPr>
+          <w:rFonts w:ascii="Consolas" w:eastAsia="Times New Roman" w:hAnsi="Consolas" w:cs="Times New Roman"/>
+          <w:color w:val="000000"/>
+          <w:sz w:val="20"/>
+          <w:szCs w:val="20"/>
+        </w:rPr>
+        <w:t>p_id</w:t>
+      </w:r>
+      <w:proofErr w:type="spellEnd"/>
+      <w:r>
+        <w:rPr>
+          <w:rFonts w:ascii="Consolas" w:eastAsia="Times New Roman" w:hAnsi="Consolas" w:cs="Times New Roman"/>
+          <w:color w:val="000000"/>
+          <w:sz w:val="20"/>
+          <w:szCs w:val="20"/>
+        </w:rPr>
+        <w:t xml:space="preserve"> </w:t>
+      </w:r>
+      <w:r>
+        <w:rPr>
+          <w:rFonts w:ascii="Consolas" w:eastAsia="Times New Roman" w:hAnsi="Consolas" w:cs="Times New Roman"/>
+          <w:color w:val="795E26"/>
+          <w:sz w:val="20"/>
+          <w:szCs w:val="20"/>
+        </w:rPr>
+        <w:t>IS</w:t>
+      </w:r>
+      <w:r>
+        <w:rPr>
+          <w:rFonts w:ascii="Consolas" w:eastAsia="Times New Roman" w:hAnsi="Consolas" w:cs="Times New Roman"/>
+          <w:color w:val="000000"/>
+          <w:sz w:val="20"/>
+          <w:szCs w:val="20"/>
+        </w:rPr>
+        <w:t xml:space="preserve"> </w:t>
+      </w:r>
+      <w:r>
+        <w:rPr>
+          <w:rFonts w:ascii="Consolas" w:eastAsia="Times New Roman" w:hAnsi="Consolas" w:cs="Times New Roman"/>
+          <w:color w:val="0000FF"/>
+          <w:sz w:val="20"/>
+          <w:szCs w:val="20"/>
+        </w:rPr>
+        <w:t>NULL</w:t>
+      </w:r>
+      <w:r>
+        <w:rPr>
+          <w:rFonts w:ascii="Consolas" w:eastAsia="Times New Roman" w:hAnsi="Consolas" w:cs="Times New Roman"/>
+          <w:color w:val="000000"/>
+          <w:sz w:val="20"/>
+          <w:szCs w:val="20"/>
+        </w:rPr>
+        <w:t xml:space="preserve"> </w:t>
+      </w:r>
+      <w:r>
+        <w:rPr>
+          <w:rFonts w:ascii="Consolas" w:eastAsia="Times New Roman" w:hAnsi="Consolas" w:cs="Times New Roman"/>
+          <w:color w:val="AF00DB"/>
+          <w:sz w:val="20"/>
+          <w:szCs w:val="20"/>
+        </w:rPr>
+        <w:t>THEN</w:t>
+      </w:r>
+      <w:r>
+        <w:rPr>
+          <w:rFonts w:ascii="Consolas" w:eastAsia="Times New Roman" w:hAnsi="Consolas" w:cs="Times New Roman"/>
+          <w:color w:val="000000"/>
+          <w:sz w:val="20"/>
+          <w:szCs w:val="20"/>
+        </w:rPr>
+        <w:t xml:space="preserve"> </w:t>
+      </w:r>
+      <w:r>
+        <w:rPr>
+          <w:rFonts w:ascii="Consolas" w:eastAsia="Times New Roman" w:hAnsi="Consolas" w:cs="Times New Roman"/>
+          <w:color w:val="A31515"/>
+          <w:sz w:val="20"/>
+          <w:szCs w:val="20"/>
+        </w:rPr>
+        <w:t>'</w:t>
+      </w:r>
+      <w:proofErr w:type="gramStart"/>
+      <w:r>
+        <w:rPr>
+          <w:rFonts w:ascii="Consolas" w:eastAsia="Times New Roman" w:hAnsi="Consolas" w:cs="Times New Roman"/>
+          <w:color w:val="A31515"/>
+          <w:sz w:val="20"/>
+          <w:szCs w:val="20"/>
+        </w:rPr>
+        <w:t>Root</w:t>
+      </w:r>
+      <w:proofErr w:type="gramEnd"/>
+      <w:r>
+        <w:rPr>
+          <w:rFonts w:ascii="Consolas" w:eastAsia="Times New Roman" w:hAnsi="Consolas" w:cs="Times New Roman"/>
+          <w:color w:val="A31515"/>
+          <w:sz w:val="20"/>
+          <w:szCs w:val="20"/>
+        </w:rPr>
+        <w:t>'</w:t>
+      </w:r>
+    </w:p>
+    <w:p>
+      <w:pPr>
+        <w:shd w:val="clear" w:color="auto" w:fill="FFFFFF"/>
+        <w:spacing w:after="0" w:line="270" w:lineRule="atLeast"/>
+        <w:rPr>
+          <w:rFonts w:ascii="Consolas" w:eastAsia="Times New Roman" w:hAnsi="Consolas" w:cs="Times New Roman"/>
+          <w:color w:val="000000"/>
+          <w:sz w:val="20"/>
+          <w:szCs w:val="20"/>
+        </w:rPr>
+      </w:pPr>
+      <w:r>
+        <w:rPr>
+          <w:rFonts w:ascii="Consolas" w:eastAsia="Times New Roman" w:hAnsi="Consolas" w:cs="Times New Roman"/>
+          <w:color w:val="000000"/>
+          <w:sz w:val="20"/>
+          <w:szCs w:val="20"/>
+        </w:rPr>
+        <w:t xml:space="preserve">         WHEN id </w:t>
+      </w:r>
+      <w:r>
+        <w:rPr>
+          <w:rFonts w:ascii="Consolas" w:eastAsia="Times New Roman" w:hAnsi="Consolas" w:cs="Times New Roman"/>
+          <w:color w:val="0000FF"/>
+          <w:sz w:val="20"/>
+          <w:szCs w:val="20"/>
+        </w:rPr>
+        <w:t>IN</w:t>
+      </w:r>
+      <w:r>
+        <w:rPr>
+          <w:rFonts w:ascii="Consolas" w:eastAsia="Times New Roman" w:hAnsi="Consolas" w:cs="Times New Roman"/>
+          <w:color w:val="000000"/>
+          <w:sz w:val="20"/>
+          <w:szCs w:val="20"/>
+        </w:rPr>
+        <w:t xml:space="preserve"> (</w:t>
+      </w:r>
+      <w:r>
+        <w:rPr>
+          <w:rFonts w:ascii="Consolas" w:eastAsia="Times New Roman" w:hAnsi="Consolas" w:cs="Times New Roman"/>
+          <w:color w:val="0000FF"/>
+          <w:sz w:val="20"/>
+          <w:szCs w:val="20"/>
+        </w:rPr>
+        <w:t>SELECT</w:t>
+      </w:r>
+      <w:r>
+        <w:rPr>
+          <w:rFonts w:ascii="Consolas" w:eastAsia="Times New Roman" w:hAnsi="Consolas" w:cs="Times New Roman"/>
+          <w:color w:val="000000"/>
+          <w:sz w:val="20"/>
+          <w:szCs w:val="20"/>
+        </w:rPr>
+        <w:t xml:space="preserve"> </w:t>
+      </w:r>
+      <w:proofErr w:type="spellStart"/>
+      <w:r>
+        <w:rPr>
+          <w:rFonts w:ascii="Consolas" w:eastAsia="Times New Roman" w:hAnsi="Consolas" w:cs="Times New Roman"/>
+          <w:color w:val="000000"/>
+          <w:sz w:val="20"/>
+          <w:szCs w:val="20"/>
+        </w:rPr>
+        <w:t>p_id</w:t>
+      </w:r>
+      <w:proofErr w:type="spellEnd"/>
+      <w:r>
+        <w:rPr>
+          <w:rFonts w:ascii="Consolas" w:eastAsia="Times New Roman" w:hAnsi="Consolas" w:cs="Times New Roman"/>
+          <w:color w:val="000000"/>
+          <w:sz w:val="20"/>
+          <w:szCs w:val="20"/>
+        </w:rPr>
+        <w:t xml:space="preserve"> </w:t>
+      </w:r>
+      <w:r>
+        <w:rPr>
+          <w:rFonts w:ascii="Consolas" w:eastAsia="Times New Roman" w:hAnsi="Consolas" w:cs="Times New Roman"/>
+          <w:color w:val="0000FF"/>
+          <w:sz w:val="20"/>
+          <w:szCs w:val="20"/>
+        </w:rPr>
+        <w:t>FROM</w:t>
+      </w:r>
+      <w:r>
+        <w:rPr>
+          <w:rFonts w:ascii="Consolas" w:eastAsia="Times New Roman" w:hAnsi="Consolas" w:cs="Times New Roman"/>
+          <w:color w:val="000000"/>
+          <w:sz w:val="20"/>
+          <w:szCs w:val="20"/>
+        </w:rPr>
+        <w:t xml:space="preserve"> tree) </w:t>
+      </w:r>
+      <w:r>
+        <w:rPr>
+          <w:rFonts w:ascii="Consolas" w:eastAsia="Times New Roman" w:hAnsi="Consolas" w:cs="Times New Roman"/>
+          <w:color w:val="AF00DB"/>
+          <w:sz w:val="20"/>
+          <w:szCs w:val="20"/>
+        </w:rPr>
+        <w:t>THEN</w:t>
+      </w:r>
+      <w:r>
+        <w:rPr>
+          <w:rFonts w:ascii="Consolas" w:eastAsia="Times New Roman" w:hAnsi="Consolas" w:cs="Times New Roman"/>
+          <w:color w:val="000000"/>
+          <w:sz w:val="20"/>
+          <w:szCs w:val="20"/>
+        </w:rPr>
+        <w:t xml:space="preserve"> </w:t>
+      </w:r>
+      <w:r>
+        <w:rPr>
+          <w:rFonts w:ascii="Consolas" w:eastAsia="Times New Roman" w:hAnsi="Consolas" w:cs="Times New Roman"/>
+          <w:color w:val="A31515"/>
+          <w:sz w:val="20"/>
+          <w:szCs w:val="20"/>
+        </w:rPr>
+        <w:t>'Inner'</w:t>
+      </w:r>
+    </w:p>
+    <w:p>
+      <w:pPr>
+        <w:shd w:val="clear" w:color="auto" w:fill="FFFFFF"/>
+        <w:spacing w:after="0" w:line="270" w:lineRule="atLeast"/>
+        <w:rPr>
+          <w:rFonts w:ascii="Consolas" w:eastAsia="Times New Roman" w:hAnsi="Consolas" w:cs="Times New Roman"/>
+          <w:color w:val="000000"/>
+          <w:sz w:val="20"/>
+          <w:szCs w:val="20"/>
+        </w:rPr>
+      </w:pPr>
+      <w:r>
+        <w:rPr>
+          <w:rFonts w:ascii="Consolas" w:eastAsia="Times New Roman" w:hAnsi="Consolas" w:cs="Times New Roman"/>
+          <w:color w:val="000000"/>
+          <w:sz w:val="20"/>
+          <w:szCs w:val="20"/>
+        </w:rPr>
+        <w:t>         </w:t>
+      </w:r>
+      <w:r>
+        <w:rPr>
+          <w:rFonts w:ascii="Consolas" w:eastAsia="Times New Roman" w:hAnsi="Consolas" w:cs="Times New Roman"/>
+          <w:color w:val="AF00DB"/>
+          <w:sz w:val="20"/>
+          <w:szCs w:val="20"/>
+        </w:rPr>
+        <w:t>ELSE</w:t>
+      </w:r>
+      <w:r>
+        <w:rPr>
+          <w:rFonts w:ascii="Consolas" w:eastAsia="Times New Roman" w:hAnsi="Consolas" w:cs="Times New Roman"/>
+          <w:color w:val="000000"/>
+          <w:sz w:val="20"/>
+          <w:szCs w:val="20"/>
+        </w:rPr>
+        <w:t xml:space="preserve"> </w:t>
+      </w:r>
+      <w:r>
+        <w:rPr>
+          <w:rFonts w:ascii="Consolas" w:eastAsia="Times New Roman" w:hAnsi="Consolas" w:cs="Times New Roman"/>
+          <w:color w:val="A31515"/>
+          <w:sz w:val="20"/>
+          <w:szCs w:val="20"/>
+        </w:rPr>
+        <w:t>'Leaf'</w:t>
+      </w:r>
+    </w:p>
+    <w:p>
+      <w:pPr>
+        <w:shd w:val="clear" w:color="auto" w:fill="FFFFFF"/>
+        <w:spacing w:after="0" w:line="270" w:lineRule="atLeast"/>
+        <w:rPr>
+          <w:rFonts w:ascii="Consolas" w:eastAsia="Times New Roman" w:hAnsi="Consolas" w:cs="Times New Roman"/>
+          <w:color w:val="000000"/>
+          <w:sz w:val="20"/>
+          <w:szCs w:val="20"/>
+        </w:rPr>
+      </w:pPr>
+      <w:r>
+        <w:rPr>
+          <w:rFonts w:ascii="Consolas" w:eastAsia="Times New Roman" w:hAnsi="Consolas" w:cs="Times New Roman"/>
+          <w:color w:val="000000"/>
+          <w:sz w:val="20"/>
+          <w:szCs w:val="20"/>
+        </w:rPr>
+        <w:t xml:space="preserve">    END </w:t>
+      </w:r>
+      <w:r>
+        <w:rPr>
+          <w:rFonts w:ascii="Consolas" w:eastAsia="Times New Roman" w:hAnsi="Consolas" w:cs="Times New Roman"/>
+          <w:color w:val="0000FF"/>
+          <w:sz w:val="20"/>
+          <w:szCs w:val="20"/>
+        </w:rPr>
+        <w:t>AS</w:t>
+      </w:r>
+      <w:r>
+        <w:rPr>
+          <w:rFonts w:ascii="Consolas" w:eastAsia="Times New Roman" w:hAnsi="Consolas" w:cs="Times New Roman"/>
+          <w:color w:val="000000"/>
+          <w:sz w:val="20"/>
+          <w:szCs w:val="20"/>
+        </w:rPr>
+        <w:t xml:space="preserve"> Type</w:t>
+      </w:r>
+    </w:p>
+    <w:p>
+      <w:pPr>
+        <w:shd w:val="clear" w:color="auto" w:fill="FFFFFF"/>
+        <w:spacing w:after="0" w:line="270" w:lineRule="atLeast"/>
+        <w:rPr>
+          <w:rFonts w:ascii="Consolas" w:eastAsia="Times New Roman" w:hAnsi="Consolas" w:cs="Times New Roman"/>
+          <w:color w:val="000000"/>
+          <w:sz w:val="20"/>
+          <w:szCs w:val="20"/>
+        </w:rPr>
+      </w:pPr>
+      <w:r>
+        <w:rPr>
+          <w:rFonts w:ascii="Consolas" w:eastAsia="Times New Roman" w:hAnsi="Consolas" w:cs="Times New Roman"/>
+          <w:color w:val="0000FF"/>
+          <w:sz w:val="20"/>
+          <w:szCs w:val="20"/>
+        </w:rPr>
+        <w:t>FROM</w:t>
+      </w:r>
+      <w:r>
+        <w:rPr>
+          <w:rFonts w:ascii="Consolas" w:eastAsia="Times New Roman" w:hAnsi="Consolas" w:cs="Times New Roman"/>
+          <w:color w:val="000000"/>
+          <w:sz w:val="20"/>
+          <w:szCs w:val="20"/>
+        </w:rPr>
+        <w:t xml:space="preserve"> tree</w:t>
+      </w:r>
     </w:p>
     <w:p>
       <w:pPr>

</xml_diff>